<commit_message>
new modify linux process
</commit_message>
<xml_diff>
--- a/integration/network/archive/unix-like basic.docx
+++ b/integration/network/archive/unix-like basic.docx
@@ -888,12 +888,42 @@
         <w:jc w:val="left"/>
         <w:rPr>
           <w:rFonts w:ascii="Calibri" w:hAnsi="Calibri"/>
-          <w:iCs/>
-          <w:color w:val="1F497D"/>
-          <w:sz w:val="24"/>
-          <w:szCs w:val="24"/>
-        </w:rPr>
-      </w:pPr>
+          <w:b/>
+          <w:bCs/>
+          <w:sz w:val="24"/>
+          <w:szCs w:val="24"/>
+        </w:rPr>
+      </w:pPr>
+      <w:r>
+        <w:rPr>
+          <w:rFonts w:ascii="Calibri" w:hAnsi="Calibri" w:hint="eastAsia"/>
+          <w:b/>
+          <w:bCs/>
+          <w:sz w:val="24"/>
+          <w:szCs w:val="24"/>
+        </w:rPr>
+        <w:t>4</w:t>
+      </w:r>
+      <w:r>
+        <w:rPr>
+          <w:rFonts w:ascii="Calibri" w:hAnsi="Calibri"/>
+          <w:b/>
+          <w:bCs/>
+          <w:sz w:val="24"/>
+          <w:szCs w:val="24"/>
+        </w:rPr>
+        <w:t>.</w:t>
+      </w:r>
+      <w:r>
+        <w:rPr>
+          <w:rFonts w:ascii="Calibri" w:hAnsi="Calibri" w:hint="eastAsia"/>
+          <w:b/>
+          <w:bCs/>
+          <w:sz w:val="24"/>
+          <w:szCs w:val="24"/>
+        </w:rPr>
+        <w:t>process tree</w:t>
+      </w:r>
     </w:p>
     <w:p>
       <w:pPr>
@@ -916,7 +946,7 @@
           <w:sz w:val="24"/>
           <w:szCs w:val="24"/>
         </w:rPr>
-        <w:t>process tree identity: root</w:t>
+        <w:t>R</w:t>
       </w:r>
       <w:r>
         <w:rPr>
@@ -926,7 +956,7 @@
           <w:sz w:val="24"/>
           <w:szCs w:val="24"/>
         </w:rPr>
-        <w:t>(resident)</w:t>
+        <w:t xml:space="preserve">esident (root) </w:t>
       </w:r>
       <w:r>
         <w:rPr>
@@ -936,7 +966,7 @@
           <w:sz w:val="24"/>
           <w:szCs w:val="24"/>
         </w:rPr>
-        <w:t xml:space="preserve"> -&gt; custom</w:t>
+        <w:t xml:space="preserve">-&gt; </w:t>
       </w:r>
       <w:r>
         <w:rPr>
@@ -946,7 +976,17 @@
           <w:sz w:val="24"/>
           <w:szCs w:val="24"/>
         </w:rPr>
-        <w:t>(temporary)</w:t>
+        <w:t>temporary</w:t>
+      </w:r>
+      <w:r>
+        <w:rPr>
+          <w:rFonts w:ascii="Calibri" w:hAnsi="Calibri" w:hint="eastAsia"/>
+          <w:iCs/>
+          <w:color w:val="1F497D"/>
+          <w:sz w:val="24"/>
+          <w:szCs w:val="24"/>
+        </w:rPr>
+        <w:t xml:space="preserve"> (root, custom)</w:t>
       </w:r>
     </w:p>
     <w:p>

</xml_diff>

<commit_message>
modify again process tree
</commit_message>
<xml_diff>
--- a/integration/network/archive/unix-like basic.docx
+++ b/integration/network/archive/unix-like basic.docx
@@ -940,33 +940,13 @@
       </w:pPr>
       <w:r>
         <w:rPr>
-          <w:rFonts w:ascii="Calibri" w:hAnsi="Calibri"/>
-          <w:iCs/>
-          <w:color w:val="1F497D"/>
-          <w:sz w:val="24"/>
-          <w:szCs w:val="24"/>
-        </w:rPr>
-        <w:t>R</w:t>
-      </w:r>
-      <w:r>
-        <w:rPr>
           <w:rFonts w:ascii="Calibri" w:hAnsi="Calibri" w:hint="eastAsia"/>
           <w:iCs/>
           <w:color w:val="1F497D"/>
           <w:sz w:val="24"/>
           <w:szCs w:val="24"/>
         </w:rPr>
-        <w:t xml:space="preserve">esident (root) </w:t>
-      </w:r>
-      <w:r>
-        <w:rPr>
-          <w:rFonts w:ascii="Calibri" w:hAnsi="Calibri"/>
-          <w:iCs/>
-          <w:color w:val="1F497D"/>
-          <w:sz w:val="24"/>
-          <w:szCs w:val="24"/>
-        </w:rPr>
-        <w:t xml:space="preserve">-&gt; </w:t>
+        <w:t>init(root) -&gt; r</w:t>
       </w:r>
       <w:r>
         <w:rPr>
@@ -976,7 +956,17 @@
           <w:sz w:val="24"/>
           <w:szCs w:val="24"/>
         </w:rPr>
-        <w:t>temporary</w:t>
+        <w:t xml:space="preserve">esident </w:t>
+      </w:r>
+      <w:r>
+        <w:rPr>
+          <w:rFonts w:ascii="Calibri" w:hAnsi="Calibri"/>
+          <w:iCs/>
+          <w:color w:val="1F497D"/>
+          <w:sz w:val="24"/>
+          <w:szCs w:val="24"/>
+        </w:rPr>
+        <w:t xml:space="preserve">-&gt; </w:t>
       </w:r>
       <w:r>
         <w:rPr>
@@ -986,7 +976,7 @@
           <w:sz w:val="24"/>
           <w:szCs w:val="24"/>
         </w:rPr>
-        <w:t xml:space="preserve"> (root, custom)</w:t>
+        <w:t>temporary</w:t>
       </w:r>
     </w:p>
     <w:p>

</xml_diff>

<commit_message>
new modify for x window system
</commit_message>
<xml_diff>
--- a/integration/network/archive/unix-like basic.docx
+++ b/integration/network/archive/unix-like basic.docx
@@ -1,6 +1,6 @@
 
 <file path=word/document.xml><?xml version="1.0" encoding="utf-8"?>
-<w:document xmlns:ve="http://schemas.openxmlformats.org/markup-compatibility/2006" xmlns:o="urn:schemas-microsoft-com:office:office" xmlns:r="http://schemas.openxmlformats.org/officeDocument/2006/relationships" xmlns:m="http://schemas.openxmlformats.org/officeDocument/2006/math" xmlns:v="urn:schemas-microsoft-com:vml" xmlns:wp="http://schemas.openxmlformats.org/drawingml/2006/wordprocessingDrawing" xmlns:w10="urn:schemas-microsoft-com:office:word" xmlns:w="http://schemas.openxmlformats.org/wordprocessingml/2006/main" xmlns:wne="http://schemas.microsoft.com/office/word/2006/wordml">
+<w:document xmlns:wpc="http://schemas.microsoft.com/office/word/2010/wordprocessingCanvas" xmlns:mc="http://schemas.openxmlformats.org/markup-compatibility/2006" xmlns:o="urn:schemas-microsoft-com:office:office" xmlns:r="http://schemas.openxmlformats.org/officeDocument/2006/relationships" xmlns:m="http://schemas.openxmlformats.org/officeDocument/2006/math" xmlns:v="urn:schemas-microsoft-com:vml" xmlns:wp14="http://schemas.microsoft.com/office/word/2010/wordprocessingDrawing" xmlns:wp="http://schemas.openxmlformats.org/drawingml/2006/wordprocessingDrawing" xmlns:w10="urn:schemas-microsoft-com:office:word" xmlns:w="http://schemas.openxmlformats.org/wordprocessingml/2006/main" xmlns:w14="http://schemas.microsoft.com/office/word/2010/wordml" xmlns:wpg="http://schemas.microsoft.com/office/word/2010/wordprocessingGroup" xmlns:wpi="http://schemas.microsoft.com/office/word/2010/wordprocessingInk" xmlns:wne="http://schemas.microsoft.com/office/word/2006/wordml" xmlns:wps="http://schemas.microsoft.com/office/word/2010/wordprocessingShape" mc:Ignorable="w14 wp14">
   <w:body>
     <w:p>
       <w:pPr>
@@ -14,6 +14,7 @@
           <w:szCs w:val="24"/>
         </w:rPr>
       </w:pPr>
+      <w:proofErr w:type="gramStart"/>
       <w:r>
         <w:rPr>
           <w:rFonts w:ascii="Calibri" w:hAnsi="Calibri"/>
@@ -24,6 +25,7 @@
         </w:rPr>
         <w:t>1.Distribution</w:t>
       </w:r>
+      <w:proofErr w:type="gramEnd"/>
     </w:p>
     <w:p>
       <w:pPr>
@@ -44,6 +46,7 @@
         <w:t xml:space="preserve">LINUX: </w:t>
       </w:r>
       <w:proofErr w:type="spellStart"/>
+      <w:proofErr w:type="gramStart"/>
       <w:r>
         <w:rPr>
           <w:rFonts w:ascii="Calibri" w:hAnsi="Calibri"/>
@@ -59,7 +62,16 @@
           <w:sz w:val="24"/>
           <w:szCs w:val="24"/>
         </w:rPr>
-        <w:t xml:space="preserve">  Centos  Fedora  </w:t>
+        <w:t xml:space="preserve">  Centos</w:t>
+      </w:r>
+      <w:proofErr w:type="gramEnd"/>
+      <w:r>
+        <w:rPr>
+          <w:rFonts w:ascii="Calibri" w:hAnsi="Calibri"/>
+          <w:sz w:val="24"/>
+          <w:szCs w:val="24"/>
+        </w:rPr>
+        <w:t xml:space="preserve">  Fedora  </w:t>
       </w:r>
       <w:proofErr w:type="spellStart"/>
       <w:r>
@@ -113,6 +125,24 @@
           <w:sz w:val="24"/>
           <w:szCs w:val="24"/>
         </w:rPr>
+        <w:t xml:space="preserve">  Ubuntu  Gentoo  </w:t>
+      </w:r>
+      <w:proofErr w:type="spellStart"/>
+      <w:r>
+        <w:rPr>
+          <w:rFonts w:ascii="Calibri" w:hAnsi="Calibri"/>
+          <w:sz w:val="24"/>
+          <w:szCs w:val="24"/>
+        </w:rPr>
+        <w:t>Archlinux</w:t>
+      </w:r>
+      <w:proofErr w:type="spellEnd"/>
+      <w:r>
+        <w:rPr>
+          <w:rFonts w:ascii="Calibri" w:hAnsi="Calibri"/>
+          <w:sz w:val="24"/>
+          <w:szCs w:val="24"/>
+        </w:rPr>
         <w:t xml:space="preserve">  </w:t>
       </w:r>
       <w:proofErr w:type="spellStart"/>
@@ -122,64 +152,8 @@
           <w:sz w:val="24"/>
           <w:szCs w:val="24"/>
         </w:rPr>
-        <w:t>Ubuntu</w:t>
-      </w:r>
-      <w:proofErr w:type="spellEnd"/>
-      <w:r>
-        <w:rPr>
-          <w:rFonts w:ascii="Calibri" w:hAnsi="Calibri"/>
-          <w:sz w:val="24"/>
-          <w:szCs w:val="24"/>
-        </w:rPr>
-        <w:t xml:space="preserve">  </w:t>
-      </w:r>
-      <w:proofErr w:type="spellStart"/>
-      <w:r>
-        <w:rPr>
-          <w:rFonts w:ascii="Calibri" w:hAnsi="Calibri"/>
-          <w:sz w:val="24"/>
-          <w:szCs w:val="24"/>
-        </w:rPr>
-        <w:t>Gentoo</w:t>
-      </w:r>
-      <w:proofErr w:type="spellEnd"/>
-      <w:r>
-        <w:rPr>
-          <w:rFonts w:ascii="Calibri" w:hAnsi="Calibri"/>
-          <w:sz w:val="24"/>
-          <w:szCs w:val="24"/>
-        </w:rPr>
-        <w:t xml:space="preserve">  </w:t>
-      </w:r>
-      <w:proofErr w:type="spellStart"/>
-      <w:r>
-        <w:rPr>
-          <w:rFonts w:ascii="Calibri" w:hAnsi="Calibri"/>
-          <w:sz w:val="24"/>
-          <w:szCs w:val="24"/>
-        </w:rPr>
-        <w:t>Archlinux</w:t>
-      </w:r>
-      <w:proofErr w:type="spellEnd"/>
-      <w:r>
-        <w:rPr>
-          <w:rFonts w:ascii="Calibri" w:hAnsi="Calibri"/>
-          <w:sz w:val="24"/>
-          <w:szCs w:val="24"/>
-        </w:rPr>
-        <w:t xml:space="preserve">  </w:t>
-      </w:r>
-      <w:proofErr w:type="spellStart"/>
-      <w:r>
-        <w:rPr>
-          <w:rFonts w:ascii="Calibri" w:hAnsi="Calibri"/>
-          <w:sz w:val="24"/>
-          <w:szCs w:val="24"/>
-        </w:rPr>
         <w:t>slackware</w:t>
       </w:r>
-      <w:bookmarkStart w:id="0" w:name="_GoBack"/>
-      <w:bookmarkEnd w:id="0"/>
       <w:proofErr w:type="spellEnd"/>
     </w:p>
     <w:p>
@@ -198,7 +172,16 @@
           <w:sz w:val="24"/>
           <w:szCs w:val="24"/>
         </w:rPr>
-        <w:t xml:space="preserve">UNIX: FreeBSD  </w:t>
+        <w:t xml:space="preserve">UNIX: </w:t>
+      </w:r>
+      <w:proofErr w:type="gramStart"/>
+      <w:r>
+        <w:rPr>
+          <w:rFonts w:ascii="Calibri" w:hAnsi="Calibri"/>
+          <w:sz w:val="24"/>
+          <w:szCs w:val="24"/>
+        </w:rPr>
+        <w:t xml:space="preserve">FreeBSD  </w:t>
       </w:r>
       <w:proofErr w:type="spellStart"/>
       <w:r>
@@ -210,6 +193,7 @@
         <w:t>OpenBSD</w:t>
       </w:r>
       <w:proofErr w:type="spellEnd"/>
+      <w:proofErr w:type="gramEnd"/>
       <w:r>
         <w:rPr>
           <w:rFonts w:ascii="Calibri" w:hAnsi="Calibri"/>
@@ -231,6 +215,7 @@
           <w:szCs w:val="24"/>
         </w:rPr>
       </w:pPr>
+      <w:proofErr w:type="gramStart"/>
       <w:r>
         <w:rPr>
           <w:rFonts w:ascii="Calibri" w:hAnsi="Calibri"/>
@@ -239,7 +224,18 @@
           <w:sz w:val="24"/>
           <w:szCs w:val="24"/>
         </w:rPr>
-        <w:t>2.device file</w:t>
+        <w:t>2.device</w:t>
+      </w:r>
+      <w:proofErr w:type="gramEnd"/>
+      <w:r>
+        <w:rPr>
+          <w:rFonts w:ascii="Calibri" w:hAnsi="Calibri"/>
+          <w:b/>
+          <w:bCs/>
+          <w:sz w:val="24"/>
+          <w:szCs w:val="24"/>
+        </w:rPr>
+        <w:t xml:space="preserve"> file</w:t>
       </w:r>
     </w:p>
     <w:p>
@@ -252,6 +248,7 @@
           <w:szCs w:val="24"/>
         </w:rPr>
       </w:pPr>
+      <w:proofErr w:type="gramStart"/>
       <w:r>
         <w:rPr>
           <w:rFonts w:ascii="Calibri" w:hAnsi="Calibri"/>
@@ -263,13 +260,32 @@
         </w:rPr>
         <w:t>terminal</w:t>
       </w:r>
-      <w:r>
-        <w:rPr>
-          <w:rFonts w:ascii="Calibri" w:hAnsi="Calibri"/>
-          <w:sz w:val="24"/>
-          <w:szCs w:val="24"/>
-        </w:rPr>
-        <w:t>: /dev/</w:t>
+      <w:proofErr w:type="gramEnd"/>
+      <w:r>
+        <w:rPr>
+          <w:rFonts w:ascii="Calibri" w:hAnsi="Calibri"/>
+          <w:sz w:val="24"/>
+          <w:szCs w:val="24"/>
+        </w:rPr>
+        <w:t>: /</w:t>
+      </w:r>
+      <w:proofErr w:type="spellStart"/>
+      <w:r>
+        <w:rPr>
+          <w:rFonts w:ascii="Calibri" w:hAnsi="Calibri"/>
+          <w:sz w:val="24"/>
+          <w:szCs w:val="24"/>
+        </w:rPr>
+        <w:t>dev</w:t>
+      </w:r>
+      <w:proofErr w:type="spellEnd"/>
+      <w:r>
+        <w:rPr>
+          <w:rFonts w:ascii="Calibri" w:hAnsi="Calibri"/>
+          <w:sz w:val="24"/>
+          <w:szCs w:val="24"/>
+        </w:rPr>
+        <w:t>/</w:t>
       </w:r>
       <w:proofErr w:type="spellStart"/>
       <w:r>
@@ -287,7 +303,25 @@
           <w:sz w:val="24"/>
           <w:szCs w:val="24"/>
         </w:rPr>
-        <w:t xml:space="preserve">  /dev/</w:t>
+        <w:t xml:space="preserve">  /</w:t>
+      </w:r>
+      <w:proofErr w:type="spellStart"/>
+      <w:r>
+        <w:rPr>
+          <w:rFonts w:ascii="Calibri" w:hAnsi="Calibri"/>
+          <w:sz w:val="24"/>
+          <w:szCs w:val="24"/>
+        </w:rPr>
+        <w:t>dev</w:t>
+      </w:r>
+      <w:proofErr w:type="spellEnd"/>
+      <w:r>
+        <w:rPr>
+          <w:rFonts w:ascii="Calibri" w:hAnsi="Calibri"/>
+          <w:sz w:val="24"/>
+          <w:szCs w:val="24"/>
+        </w:rPr>
+        <w:t>/</w:t>
       </w:r>
       <w:proofErr w:type="spellStart"/>
       <w:r>
@@ -305,7 +339,25 @@
           <w:sz w:val="24"/>
           <w:szCs w:val="24"/>
         </w:rPr>
-        <w:t xml:space="preserve">/n  (:m)  /dev/pts/n  (:m)  </w:t>
+        <w:t>/n  (:m)  /</w:t>
+      </w:r>
+      <w:proofErr w:type="spellStart"/>
+      <w:r>
+        <w:rPr>
+          <w:rFonts w:ascii="Calibri" w:hAnsi="Calibri"/>
+          <w:sz w:val="24"/>
+          <w:szCs w:val="24"/>
+        </w:rPr>
+        <w:t>dev</w:t>
+      </w:r>
+      <w:proofErr w:type="spellEnd"/>
+      <w:r>
+        <w:rPr>
+          <w:rFonts w:ascii="Calibri" w:hAnsi="Calibri"/>
+          <w:sz w:val="24"/>
+          <w:szCs w:val="24"/>
+        </w:rPr>
+        <w:t xml:space="preserve">/pts/n  (:m)  </w:t>
       </w:r>
     </w:p>
     <w:p>
@@ -335,7 +387,25 @@
           <w:sz w:val="24"/>
           <w:szCs w:val="24"/>
         </w:rPr>
-        <w:t>: /dev/</w:t>
+        <w:t>: /</w:t>
+      </w:r>
+      <w:proofErr w:type="spellStart"/>
+      <w:r>
+        <w:rPr>
+          <w:rFonts w:ascii="Calibri" w:hAnsi="Calibri"/>
+          <w:sz w:val="24"/>
+          <w:szCs w:val="24"/>
+        </w:rPr>
+        <w:t>dev</w:t>
+      </w:r>
+      <w:proofErr w:type="spellEnd"/>
+      <w:r>
+        <w:rPr>
+          <w:rFonts w:ascii="Calibri" w:hAnsi="Calibri"/>
+          <w:sz w:val="24"/>
+          <w:szCs w:val="24"/>
+        </w:rPr>
+        <w:t>/</w:t>
       </w:r>
       <w:proofErr w:type="spellStart"/>
       <w:r>
@@ -353,7 +423,25 @@
           <w:sz w:val="24"/>
           <w:szCs w:val="24"/>
         </w:rPr>
-        <w:t xml:space="preserve">  /dev/</w:t>
+        <w:t xml:space="preserve">  /</w:t>
+      </w:r>
+      <w:proofErr w:type="spellStart"/>
+      <w:r>
+        <w:rPr>
+          <w:rFonts w:ascii="Calibri" w:hAnsi="Calibri"/>
+          <w:sz w:val="24"/>
+          <w:szCs w:val="24"/>
+        </w:rPr>
+        <w:t>dev</w:t>
+      </w:r>
+      <w:proofErr w:type="spellEnd"/>
+      <w:r>
+        <w:rPr>
+          <w:rFonts w:ascii="Calibri" w:hAnsi="Calibri"/>
+          <w:sz w:val="24"/>
+          <w:szCs w:val="24"/>
+        </w:rPr>
+        <w:t>/</w:t>
       </w:r>
       <w:proofErr w:type="spellStart"/>
       <w:r>
@@ -371,7 +459,25 @@
           <w:sz w:val="24"/>
           <w:szCs w:val="24"/>
         </w:rPr>
-        <w:t xml:space="preserve">  /dev/</w:t>
+        <w:t xml:space="preserve">  /</w:t>
+      </w:r>
+      <w:proofErr w:type="spellStart"/>
+      <w:r>
+        <w:rPr>
+          <w:rFonts w:ascii="Calibri" w:hAnsi="Calibri"/>
+          <w:sz w:val="24"/>
+          <w:szCs w:val="24"/>
+        </w:rPr>
+        <w:t>dev</w:t>
+      </w:r>
+      <w:proofErr w:type="spellEnd"/>
+      <w:r>
+        <w:rPr>
+          <w:rFonts w:ascii="Calibri" w:hAnsi="Calibri"/>
+          <w:sz w:val="24"/>
+          <w:szCs w:val="24"/>
+        </w:rPr>
+        <w:t>/</w:t>
       </w:r>
       <w:proofErr w:type="spellStart"/>
       <w:r>
@@ -389,7 +495,25 @@
           <w:sz w:val="24"/>
           <w:szCs w:val="24"/>
         </w:rPr>
-        <w:t xml:space="preserve">  /dev/</w:t>
+        <w:t xml:space="preserve">  /</w:t>
+      </w:r>
+      <w:proofErr w:type="spellStart"/>
+      <w:r>
+        <w:rPr>
+          <w:rFonts w:ascii="Calibri" w:hAnsi="Calibri"/>
+          <w:sz w:val="24"/>
+          <w:szCs w:val="24"/>
+        </w:rPr>
+        <w:t>dev</w:t>
+      </w:r>
+      <w:proofErr w:type="spellEnd"/>
+      <w:r>
+        <w:rPr>
+          <w:rFonts w:ascii="Calibri" w:hAnsi="Calibri"/>
+          <w:sz w:val="24"/>
+          <w:szCs w:val="24"/>
+        </w:rPr>
+        <w:t>/</w:t>
       </w:r>
       <w:proofErr w:type="spellStart"/>
       <w:r>
@@ -407,34 +531,106 @@
           <w:sz w:val="24"/>
           <w:szCs w:val="24"/>
         </w:rPr>
-        <w:t xml:space="preserve">  /dev/</w:t>
-      </w:r>
-      <w:proofErr w:type="spellStart"/>
-      <w:r>
-        <w:rPr>
-          <w:rFonts w:ascii="Calibri" w:hAnsi="Calibri"/>
-          <w:sz w:val="24"/>
-          <w:szCs w:val="24"/>
-        </w:rPr>
-        <w:t>vg_name/lv_namepx</w:t>
-      </w:r>
-      <w:proofErr w:type="spellEnd"/>
-      <w:r>
-        <w:rPr>
-          <w:rFonts w:ascii="Calibri" w:hAnsi="Calibri"/>
-          <w:sz w:val="24"/>
-          <w:szCs w:val="24"/>
-        </w:rPr>
-        <w:t xml:space="preserve">  /dev/</w:t>
-      </w:r>
-      <w:proofErr w:type="spellStart"/>
-      <w:r>
-        <w:rPr>
-          <w:rFonts w:ascii="Calibri" w:hAnsi="Calibri"/>
-          <w:sz w:val="24"/>
-          <w:szCs w:val="24"/>
-        </w:rPr>
-        <w:t>dsk/c#t#d#p</w:t>
+        <w:t xml:space="preserve">  /</w:t>
+      </w:r>
+      <w:proofErr w:type="spellStart"/>
+      <w:r>
+        <w:rPr>
+          <w:rFonts w:ascii="Calibri" w:hAnsi="Calibri"/>
+          <w:sz w:val="24"/>
+          <w:szCs w:val="24"/>
+        </w:rPr>
+        <w:t>dev</w:t>
+      </w:r>
+      <w:proofErr w:type="spellEnd"/>
+      <w:r>
+        <w:rPr>
+          <w:rFonts w:ascii="Calibri" w:hAnsi="Calibri"/>
+          <w:sz w:val="24"/>
+          <w:szCs w:val="24"/>
+        </w:rPr>
+        <w:t>/</w:t>
+      </w:r>
+      <w:proofErr w:type="spellStart"/>
+      <w:r>
+        <w:rPr>
+          <w:rFonts w:ascii="Calibri" w:hAnsi="Calibri"/>
+          <w:sz w:val="24"/>
+          <w:szCs w:val="24"/>
+        </w:rPr>
+        <w:t>vg_name</w:t>
+      </w:r>
+      <w:proofErr w:type="spellEnd"/>
+      <w:r>
+        <w:rPr>
+          <w:rFonts w:ascii="Calibri" w:hAnsi="Calibri"/>
+          <w:sz w:val="24"/>
+          <w:szCs w:val="24"/>
+        </w:rPr>
+        <w:t>/</w:t>
+      </w:r>
+      <w:proofErr w:type="spellStart"/>
+      <w:r>
+        <w:rPr>
+          <w:rFonts w:ascii="Calibri" w:hAnsi="Calibri"/>
+          <w:sz w:val="24"/>
+          <w:szCs w:val="24"/>
+        </w:rPr>
+        <w:t>lv_namepx</w:t>
+      </w:r>
+      <w:proofErr w:type="spellEnd"/>
+      <w:r>
+        <w:rPr>
+          <w:rFonts w:ascii="Calibri" w:hAnsi="Calibri"/>
+          <w:sz w:val="24"/>
+          <w:szCs w:val="24"/>
+        </w:rPr>
+        <w:t xml:space="preserve">  /</w:t>
+      </w:r>
+      <w:proofErr w:type="spellStart"/>
+      <w:r>
+        <w:rPr>
+          <w:rFonts w:ascii="Calibri" w:hAnsi="Calibri"/>
+          <w:sz w:val="24"/>
+          <w:szCs w:val="24"/>
+        </w:rPr>
+        <w:t>dev</w:t>
+      </w:r>
+      <w:proofErr w:type="spellEnd"/>
+      <w:r>
+        <w:rPr>
+          <w:rFonts w:ascii="Calibri" w:hAnsi="Calibri"/>
+          <w:sz w:val="24"/>
+          <w:szCs w:val="24"/>
+        </w:rPr>
+        <w:t>/</w:t>
+      </w:r>
+      <w:proofErr w:type="spellStart"/>
+      <w:r>
+        <w:rPr>
+          <w:rFonts w:ascii="Calibri" w:hAnsi="Calibri"/>
+          <w:sz w:val="24"/>
+          <w:szCs w:val="24"/>
+        </w:rPr>
+        <w:t>dsk</w:t>
+      </w:r>
+      <w:proofErr w:type="spellEnd"/>
+      <w:r>
+        <w:rPr>
+          <w:rFonts w:ascii="Calibri" w:hAnsi="Calibri"/>
+          <w:sz w:val="24"/>
+          <w:szCs w:val="24"/>
+        </w:rPr>
+        <w:t>/</w:t>
+      </w:r>
+      <w:proofErr w:type="spellStart"/>
+      <w:r>
+        <w:rPr>
+          <w:rFonts w:ascii="Calibri" w:hAnsi="Calibri"/>
+          <w:sz w:val="24"/>
+          <w:szCs w:val="24"/>
+        </w:rPr>
+        <w:t>c#t#d#p</w:t>
       </w:r>
       <w:proofErr w:type="spellEnd"/>
       <w:r>
@@ -476,6 +672,7 @@
           <w:szCs w:val="24"/>
         </w:rPr>
       </w:pPr>
+      <w:proofErr w:type="gramStart"/>
       <w:r>
         <w:rPr>
           <w:rFonts w:ascii="Calibri" w:hAnsi="Calibri"/>
@@ -496,6 +693,7 @@
         </w:rPr>
         <w:t>access</w:t>
       </w:r>
+      <w:proofErr w:type="gramEnd"/>
       <w:r>
         <w:rPr>
           <w:rFonts w:ascii="Calibri" w:hAnsi="Calibri"/>
@@ -563,14 +761,25 @@
           <w:szCs w:val="24"/>
         </w:rPr>
       </w:pPr>
-      <w:r>
-        <w:rPr>
-          <w:rFonts w:ascii="Calibri" w:hAnsi="Calibri"/>
-          <w:color w:val="1F497D"/>
-          <w:sz w:val="24"/>
-          <w:szCs w:val="24"/>
-        </w:rPr>
-        <w:t>owner group others - r4 w2 x1</w:t>
+      <w:proofErr w:type="gramStart"/>
+      <w:r>
+        <w:rPr>
+          <w:rFonts w:ascii="Calibri" w:hAnsi="Calibri"/>
+          <w:color w:val="1F497D"/>
+          <w:sz w:val="24"/>
+          <w:szCs w:val="24"/>
+        </w:rPr>
+        <w:t>owner</w:t>
+      </w:r>
+      <w:proofErr w:type="gramEnd"/>
+      <w:r>
+        <w:rPr>
+          <w:rFonts w:ascii="Calibri" w:hAnsi="Calibri"/>
+          <w:color w:val="1F497D"/>
+          <w:sz w:val="24"/>
+          <w:szCs w:val="24"/>
+        </w:rPr>
+        <w:t xml:space="preserve"> group others - r4 w2 x1</w:t>
       </w:r>
     </w:p>
     <w:p>
@@ -584,14 +793,25 @@
           <w:szCs w:val="24"/>
         </w:rPr>
       </w:pPr>
-      <w:r>
-        <w:rPr>
-          <w:rFonts w:ascii="Calibri" w:hAnsi="Calibri"/>
-          <w:color w:val="1F497D"/>
-          <w:sz w:val="24"/>
-          <w:szCs w:val="24"/>
-        </w:rPr>
-        <w:t xml:space="preserve">regular - ①read-only: r ②read and write: </w:t>
+      <w:proofErr w:type="gramStart"/>
+      <w:r>
+        <w:rPr>
+          <w:rFonts w:ascii="Calibri" w:hAnsi="Calibri"/>
+          <w:color w:val="1F497D"/>
+          <w:sz w:val="24"/>
+          <w:szCs w:val="24"/>
+        </w:rPr>
+        <w:t>regular</w:t>
+      </w:r>
+      <w:proofErr w:type="gramEnd"/>
+      <w:r>
+        <w:rPr>
+          <w:rFonts w:ascii="Calibri" w:hAnsi="Calibri"/>
+          <w:color w:val="1F497D"/>
+          <w:sz w:val="24"/>
+          <w:szCs w:val="24"/>
+        </w:rPr>
+        <w:t xml:space="preserve"> - ①read-only: r ②read and write: </w:t>
       </w:r>
       <w:proofErr w:type="spellStart"/>
       <w:r>
@@ -625,14 +845,25 @@
           <w:szCs w:val="24"/>
         </w:rPr>
       </w:pPr>
-      <w:r>
-        <w:rPr>
-          <w:rFonts w:ascii="Calibri" w:hAnsi="Calibri"/>
-          <w:color w:val="1F497D"/>
-          <w:sz w:val="24"/>
-          <w:szCs w:val="24"/>
-        </w:rPr>
-        <w:t xml:space="preserve">directory - ①list files only: r ②access files: </w:t>
+      <w:proofErr w:type="gramStart"/>
+      <w:r>
+        <w:rPr>
+          <w:rFonts w:ascii="Calibri" w:hAnsi="Calibri"/>
+          <w:color w:val="1F497D"/>
+          <w:sz w:val="24"/>
+          <w:szCs w:val="24"/>
+        </w:rPr>
+        <w:t>directory</w:t>
+      </w:r>
+      <w:proofErr w:type="gramEnd"/>
+      <w:r>
+        <w:rPr>
+          <w:rFonts w:ascii="Calibri" w:hAnsi="Calibri"/>
+          <w:color w:val="1F497D"/>
+          <w:sz w:val="24"/>
+          <w:szCs w:val="24"/>
+        </w:rPr>
+        <w:t xml:space="preserve"> - ①list files only: r ②access files: </w:t>
       </w:r>
       <w:proofErr w:type="spellStart"/>
       <w:r>
@@ -706,14 +937,25 @@
           <w:szCs w:val="24"/>
         </w:rPr>
       </w:pPr>
-      <w:r>
-        <w:rPr>
-          <w:rFonts w:ascii="Calibri" w:hAnsi="Calibri"/>
-          <w:color w:val="1F497D"/>
-          <w:sz w:val="24"/>
-          <w:szCs w:val="24"/>
-        </w:rPr>
-        <w:t xml:space="preserve">domain type </w:t>
+      <w:proofErr w:type="gramStart"/>
+      <w:r>
+        <w:rPr>
+          <w:rFonts w:ascii="Calibri" w:hAnsi="Calibri"/>
+          <w:color w:val="1F497D"/>
+          <w:sz w:val="24"/>
+          <w:szCs w:val="24"/>
+        </w:rPr>
+        <w:t>domain</w:t>
+      </w:r>
+      <w:proofErr w:type="gramEnd"/>
+      <w:r>
+        <w:rPr>
+          <w:rFonts w:ascii="Calibri" w:hAnsi="Calibri"/>
+          <w:color w:val="1F497D"/>
+          <w:sz w:val="24"/>
+          <w:szCs w:val="24"/>
+        </w:rPr>
+        <w:t xml:space="preserve"> type </w:t>
       </w:r>
     </w:p>
     <w:p>
@@ -754,14 +996,25 @@
           <w:szCs w:val="24"/>
         </w:rPr>
       </w:pPr>
-      <w:r>
-        <w:rPr>
-          <w:rFonts w:ascii="Calibri" w:hAnsi="Calibri"/>
-          <w:color w:val="1F497D"/>
-          <w:sz w:val="24"/>
-          <w:szCs w:val="24"/>
-        </w:rPr>
-        <w:t xml:space="preserve">system </w:t>
+      <w:proofErr w:type="gramStart"/>
+      <w:r>
+        <w:rPr>
+          <w:rFonts w:ascii="Calibri" w:hAnsi="Calibri"/>
+          <w:color w:val="1F497D"/>
+          <w:sz w:val="24"/>
+          <w:szCs w:val="24"/>
+        </w:rPr>
+        <w:t>system</w:t>
+      </w:r>
+      <w:proofErr w:type="gramEnd"/>
+      <w:r>
+        <w:rPr>
+          <w:rFonts w:ascii="Calibri" w:hAnsi="Calibri"/>
+          <w:color w:val="1F497D"/>
+          <w:sz w:val="24"/>
+          <w:szCs w:val="24"/>
+        </w:rPr>
+        <w:t xml:space="preserve"> </w:t>
       </w:r>
       <w:r>
         <w:rPr>
@@ -825,6 +1078,7 @@
           <w:szCs w:val="24"/>
         </w:rPr>
       </w:pPr>
+      <w:proofErr w:type="gramStart"/>
       <w:r>
         <w:rPr>
           <w:rFonts w:ascii="Calibri" w:hAnsi="Calibri"/>
@@ -834,6 +1088,7 @@
         </w:rPr>
         <w:t>file</w:t>
       </w:r>
+      <w:proofErr w:type="gramEnd"/>
       <w:r>
         <w:rPr>
           <w:rFonts w:ascii="Calibri" w:hAnsi="Calibri"/>
@@ -894,6 +1149,7 @@
           <w:szCs w:val="24"/>
         </w:rPr>
       </w:pPr>
+      <w:proofErr w:type="gramStart"/>
       <w:r>
         <w:rPr>
           <w:rFonts w:ascii="Calibri" w:hAnsi="Calibri" w:hint="eastAsia"/>
@@ -922,7 +1178,18 @@
           <w:sz w:val="24"/>
           <w:szCs w:val="24"/>
         </w:rPr>
-        <w:t>process tree</w:t>
+        <w:t>process</w:t>
+      </w:r>
+      <w:proofErr w:type="gramEnd"/>
+      <w:r>
+        <w:rPr>
+          <w:rFonts w:ascii="Calibri" w:hAnsi="Calibri" w:hint="eastAsia"/>
+          <w:b/>
+          <w:bCs/>
+          <w:sz w:val="24"/>
+          <w:szCs w:val="24"/>
+        </w:rPr>
+        <w:t xml:space="preserve"> tree</w:t>
       </w:r>
     </w:p>
     <w:p>
@@ -938,6 +1205,7 @@
           <w:szCs w:val="24"/>
         </w:rPr>
       </w:pPr>
+      <w:proofErr w:type="gramStart"/>
       <w:r>
         <w:rPr>
           <w:rFonts w:ascii="Calibri" w:hAnsi="Calibri" w:hint="eastAsia"/>
@@ -946,7 +1214,18 @@
           <w:sz w:val="24"/>
           <w:szCs w:val="24"/>
         </w:rPr>
-        <w:t xml:space="preserve">init(root) -&gt; </w:t>
+        <w:t>init(</w:t>
+      </w:r>
+      <w:proofErr w:type="gramEnd"/>
+      <w:r>
+        <w:rPr>
+          <w:rFonts w:ascii="Calibri" w:hAnsi="Calibri" w:hint="eastAsia"/>
+          <w:iCs/>
+          <w:color w:val="1F497D"/>
+          <w:sz w:val="24"/>
+          <w:szCs w:val="24"/>
+        </w:rPr>
+        <w:t xml:space="preserve">root) -&gt; </w:t>
       </w:r>
       <w:r>
         <w:rPr>
@@ -985,10 +1264,221 @@
         <w:jc w:val="left"/>
         <w:rPr>
           <w:rFonts w:ascii="Calibri" w:hAnsi="Calibri"/>
+          <w:b/>
+          <w:bCs/>
           <w:sz w:val="24"/>
           <w:szCs w:val="24"/>
         </w:rPr>
       </w:pPr>
+      <w:proofErr w:type="gramStart"/>
+      <w:r>
+        <w:rPr>
+          <w:rFonts w:ascii="Calibri" w:hAnsi="Calibri"/>
+          <w:b/>
+          <w:bCs/>
+          <w:sz w:val="24"/>
+          <w:szCs w:val="24"/>
+        </w:rPr>
+        <w:t>5.X</w:t>
+      </w:r>
+      <w:proofErr w:type="gramEnd"/>
+      <w:r>
+        <w:rPr>
+          <w:rFonts w:ascii="Calibri" w:hAnsi="Calibri"/>
+          <w:b/>
+          <w:bCs/>
+          <w:sz w:val="24"/>
+          <w:szCs w:val="24"/>
+        </w:rPr>
+        <w:t xml:space="preserve"> window system</w:t>
+      </w:r>
+    </w:p>
+    <w:p>
+      <w:pPr>
+        <w:spacing w:after="0" w:line="360" w:lineRule="auto"/>
+        <w:jc w:val="left"/>
+        <w:rPr>
+          <w:rFonts w:ascii="Calibri" w:hAnsi="Calibri"/>
+          <w:sz w:val="24"/>
+          <w:szCs w:val="24"/>
+        </w:rPr>
+      </w:pPr>
+      <w:r>
+        <w:rPr>
+          <w:rFonts w:ascii="Calibri" w:hAnsi="Calibri"/>
+          <w:sz w:val="24"/>
+          <w:szCs w:val="24"/>
+        </w:rPr>
+        <w:t xml:space="preserve">X client – </w:t>
+      </w:r>
+      <w:proofErr w:type="spellStart"/>
+      <w:proofErr w:type="gramStart"/>
+      <w:r>
+        <w:rPr>
+          <w:rFonts w:ascii="Calibri" w:hAnsi="Calibri"/>
+          <w:sz w:val="24"/>
+          <w:szCs w:val="24"/>
+        </w:rPr>
+        <w:t>xdm</w:t>
+      </w:r>
+      <w:proofErr w:type="spellEnd"/>
+      <w:r>
+        <w:rPr>
+          <w:rFonts w:ascii="Calibri" w:hAnsi="Calibri"/>
+          <w:sz w:val="24"/>
+          <w:szCs w:val="24"/>
+        </w:rPr>
+        <w:t>(</w:t>
+      </w:r>
+      <w:proofErr w:type="spellStart"/>
+      <w:proofErr w:type="gramEnd"/>
+      <w:r>
+        <w:rPr>
+          <w:rFonts w:ascii="Calibri" w:hAnsi="Calibri"/>
+          <w:sz w:val="24"/>
+          <w:szCs w:val="24"/>
+        </w:rPr>
+        <w:t>gdm</w:t>
+      </w:r>
+      <w:proofErr w:type="spellEnd"/>
+      <w:r>
+        <w:rPr>
+          <w:rFonts w:ascii="Calibri" w:hAnsi="Calibri"/>
+          <w:sz w:val="24"/>
+          <w:szCs w:val="24"/>
+        </w:rPr>
+        <w:t>/</w:t>
+      </w:r>
+      <w:proofErr w:type="spellStart"/>
+      <w:r>
+        <w:rPr>
+          <w:rFonts w:ascii="Calibri" w:hAnsi="Calibri"/>
+          <w:sz w:val="24"/>
+          <w:szCs w:val="24"/>
+        </w:rPr>
+        <w:t>kdm</w:t>
+      </w:r>
+      <w:proofErr w:type="spellEnd"/>
+      <w:r>
+        <w:rPr>
+          <w:rFonts w:ascii="Calibri" w:hAnsi="Calibri"/>
+          <w:sz w:val="24"/>
+          <w:szCs w:val="24"/>
+        </w:rPr>
+        <w:t xml:space="preserve">) -&gt; </w:t>
+      </w:r>
+      <w:proofErr w:type="spellStart"/>
+      <w:r>
+        <w:rPr>
+          <w:rFonts w:ascii="Calibri" w:hAnsi="Calibri"/>
+          <w:sz w:val="24"/>
+          <w:szCs w:val="24"/>
+        </w:rPr>
+        <w:t>xwm</w:t>
+      </w:r>
+      <w:proofErr w:type="spellEnd"/>
+      <w:r>
+        <w:rPr>
+          <w:rFonts w:ascii="Calibri" w:hAnsi="Calibri"/>
+          <w:sz w:val="24"/>
+          <w:szCs w:val="24"/>
+        </w:rPr>
+        <w:t>(gnome/</w:t>
+      </w:r>
+      <w:proofErr w:type="spellStart"/>
+      <w:r>
+        <w:rPr>
+          <w:rFonts w:ascii="Calibri" w:hAnsi="Calibri"/>
+          <w:sz w:val="24"/>
+          <w:szCs w:val="24"/>
+        </w:rPr>
+        <w:t>kde</w:t>
+      </w:r>
+      <w:proofErr w:type="spellEnd"/>
+      <w:r>
+        <w:rPr>
+          <w:rFonts w:ascii="Calibri" w:hAnsi="Calibri"/>
+          <w:sz w:val="24"/>
+          <w:szCs w:val="24"/>
+        </w:rPr>
+        <w:t>) -&gt; app(</w:t>
+      </w:r>
+      <w:proofErr w:type="spellStart"/>
+      <w:r>
+        <w:rPr>
+          <w:rFonts w:ascii="Calibri" w:hAnsi="Calibri"/>
+          <w:sz w:val="24"/>
+          <w:szCs w:val="24"/>
+        </w:rPr>
+        <w:t>vmware</w:t>
+      </w:r>
+      <w:proofErr w:type="spellEnd"/>
+      <w:r>
+        <w:rPr>
+          <w:rFonts w:ascii="Calibri" w:hAnsi="Calibri"/>
+          <w:sz w:val="24"/>
+          <w:szCs w:val="24"/>
+        </w:rPr>
+        <w:t>)</w:t>
+      </w:r>
+    </w:p>
+    <w:p>
+      <w:pPr>
+        <w:spacing w:after="0" w:line="360" w:lineRule="auto"/>
+        <w:jc w:val="left"/>
+        <w:rPr>
+          <w:rFonts w:ascii="Calibri" w:hAnsi="Calibri"/>
+          <w:sz w:val="24"/>
+          <w:szCs w:val="24"/>
+        </w:rPr>
+      </w:pPr>
+      <w:r>
+        <w:rPr>
+          <w:rFonts w:ascii="Calibri" w:hAnsi="Calibri"/>
+          <w:sz w:val="24"/>
+          <w:szCs w:val="24"/>
+        </w:rPr>
+        <w:t xml:space="preserve">X server – X / </w:t>
+      </w:r>
+      <w:proofErr w:type="spellStart"/>
+      <w:r>
+        <w:rPr>
+          <w:rFonts w:ascii="Calibri" w:hAnsi="Calibri"/>
+          <w:sz w:val="24"/>
+          <w:szCs w:val="24"/>
+        </w:rPr>
+        <w:t>xming</w:t>
+      </w:r>
+      <w:proofErr w:type="spellEnd"/>
+    </w:p>
+    <w:p>
+      <w:pPr>
+        <w:spacing w:after="0" w:line="360" w:lineRule="auto"/>
+        <w:jc w:val="left"/>
+        <w:rPr>
+          <w:rFonts w:ascii="Calibri" w:hAnsi="Calibri"/>
+          <w:sz w:val="24"/>
+          <w:szCs w:val="24"/>
+        </w:rPr>
+      </w:pPr>
+      <w:r>
+        <w:rPr>
+          <w:rFonts w:ascii="Calibri" w:hAnsi="Calibri"/>
+          <w:sz w:val="24"/>
+          <w:szCs w:val="24"/>
+        </w:rPr>
+        <w:t>Soft: xorg-x11, xorg-x11-server</w:t>
+      </w:r>
+      <w:r>
+        <w:rPr>
+          <w:rFonts w:ascii="Calibri" w:hAnsi="Calibri"/>
+          <w:sz w:val="24"/>
+          <w:szCs w:val="24"/>
+        </w:rPr>
+        <w:t>, gnome</w:t>
+      </w:r>
+      <w:bookmarkStart w:id="0" w:name="_GoBack"/>
+      <w:bookmarkEnd w:id="0"/>
     </w:p>
     <w:sectPr>
       <w:pgSz w:w="11906" w:h="16838"/>
@@ -1001,11 +1491,11 @@
 </file>
 
 <file path=word/styles.xml><?xml version="1.0" encoding="utf-8"?>
-<w:styles xmlns:r="http://schemas.openxmlformats.org/officeDocument/2006/relationships" xmlns:w="http://schemas.openxmlformats.org/wordprocessingml/2006/main">
+<w:styles xmlns:mc="http://schemas.openxmlformats.org/markup-compatibility/2006" xmlns:r="http://schemas.openxmlformats.org/officeDocument/2006/relationships" xmlns:w="http://schemas.openxmlformats.org/wordprocessingml/2006/main" xmlns:w14="http://schemas.microsoft.com/office/word/2010/wordml" mc:Ignorable="w14">
   <w:docDefaults>
     <w:rPrDefault>
       <w:rPr>
-        <w:rFonts w:ascii="Times New Roman" w:eastAsia="宋体" w:hAnsi="Times New Roman" w:cs="Times New Roman"/>
+        <w:rFonts w:ascii="Times New Roman" w:eastAsia="SimSun" w:hAnsi="Times New Roman" w:cs="Times New Roman"/>
         <w:lang w:val="en-US" w:eastAsia="zh-CN" w:bidi="ar-SA"/>
       </w:rPr>
     </w:rPrDefault>
@@ -1175,7 +1665,7 @@
     <w:lsdException w:name="Bibliography" w:semiHidden="1" w:uiPriority="37" w:unhideWhenUsed="1"/>
     <w:lsdException w:name="TOC Heading" w:semiHidden="1" w:uiPriority="39" w:unhideWhenUsed="1" w:qFormat="1"/>
   </w:latentStyles>
-  <w:style w:type="paragraph" w:default="1" w:styleId="a">
+  <w:style w:type="paragraph" w:default="1" w:styleId="Normal">
     <w:name w:val="Normal"/>
     <w:rsid w:val="00DB0A38"/>
     <w:pPr>
@@ -1188,18 +1678,17 @@
       <w:sz w:val="21"/>
     </w:rPr>
   </w:style>
-  <w:style w:type="character" w:default="1" w:styleId="a0">
+  <w:style w:type="character" w:default="1" w:styleId="DefaultParagraphFont">
     <w:name w:val="Default Paragraph Font"/>
     <w:uiPriority w:val="1"/>
     <w:semiHidden/>
     <w:unhideWhenUsed/>
   </w:style>
-  <w:style w:type="table" w:default="1" w:styleId="a1">
+  <w:style w:type="table" w:default="1" w:styleId="TableNormal">
     <w:name w:val="Normal Table"/>
     <w:uiPriority w:val="99"/>
     <w:semiHidden/>
     <w:unhideWhenUsed/>
-    <w:qFormat/>
     <w:tblPr>
       <w:tblInd w:w="0" w:type="dxa"/>
       <w:tblCellMar>
@@ -1210,15 +1699,15 @@
       </w:tblCellMar>
     </w:tblPr>
   </w:style>
-  <w:style w:type="numbering" w:default="1" w:styleId="a2">
+  <w:style w:type="numbering" w:default="1" w:styleId="NoList">
     <w:name w:val="No List"/>
     <w:uiPriority w:val="99"/>
     <w:semiHidden/>
     <w:unhideWhenUsed/>
   </w:style>
-  <w:style w:type="paragraph" w:styleId="a3">
+  <w:style w:type="paragraph" w:styleId="Footer">
     <w:name w:val="footer"/>
-    <w:basedOn w:val="a"/>
+    <w:basedOn w:val="Normal"/>
     <w:rsid w:val="00DB0A38"/>
     <w:pPr>
       <w:tabs>
@@ -1232,9 +1721,9 @@
       <w:sz w:val="18"/>
     </w:rPr>
   </w:style>
-  <w:style w:type="paragraph" w:styleId="a4">
+  <w:style w:type="paragraph" w:styleId="Header">
     <w:name w:val="header"/>
-    <w:basedOn w:val="a"/>
+    <w:basedOn w:val="Normal"/>
     <w:rsid w:val="00DB0A38"/>
     <w:pPr>
       <w:pBdr>

</xml_diff>

<commit_message>
modify name - inode
</commit_message>
<xml_diff>
--- a/integration/network/archive/unix-like basic.docx
+++ b/integration/network/archive/unix-like basic.docx
@@ -1698,7 +1698,25 @@
           <w:sz w:val="24"/>
           <w:szCs w:val="24"/>
         </w:rPr>
-        <w:t xml:space="preserve">regular file: binary  directory: list(name &lt;-&gt; </w:t>
+        <w:t xml:space="preserve">regular file: </w:t>
+      </w:r>
+      <w:proofErr w:type="gramStart"/>
+      <w:r>
+        <w:rPr>
+          <w:rFonts w:ascii="Calibri" w:hAnsi="Calibri"/>
+          <w:sz w:val="24"/>
+          <w:szCs w:val="24"/>
+        </w:rPr>
+        <w:t>binary  directory</w:t>
+      </w:r>
+      <w:proofErr w:type="gramEnd"/>
+      <w:r>
+        <w:rPr>
+          <w:rFonts w:ascii="Calibri" w:hAnsi="Calibri"/>
+          <w:sz w:val="24"/>
+          <w:szCs w:val="24"/>
+        </w:rPr>
+        <w:t xml:space="preserve">: list(name &lt;-&gt; </w:t>
       </w:r>
       <w:proofErr w:type="spellStart"/>
       <w:r>
@@ -1740,7 +1758,27 @@
           <w:sz w:val="24"/>
           <w:szCs w:val="24"/>
         </w:rPr>
-        <w:t xml:space="preserve">: </w:t>
+        <w:t>: path</w:t>
+      </w:r>
+    </w:p>
+    <w:p>
+      <w:pPr>
+        <w:spacing w:after="0" w:line="360" w:lineRule="auto"/>
+        <w:jc w:val="left"/>
+        <w:rPr>
+          <w:rFonts w:ascii="Calibri" w:hAnsi="Calibri"/>
+          <w:sz w:val="24"/>
+          <w:szCs w:val="24"/>
+        </w:rPr>
+      </w:pPr>
+      <w:r>
+        <w:rPr>
+          <w:rFonts w:ascii="Calibri" w:hAnsi="Calibri"/>
+          <w:sz w:val="24"/>
+          <w:szCs w:val="24"/>
+        </w:rPr>
+        <w:lastRenderedPageBreak/>
+        <w:t xml:space="preserve">Hard link - different name -&gt; one </w:t>
       </w:r>
       <w:proofErr w:type="spellStart"/>
       <w:r>
@@ -1752,41 +1790,24 @@
         <w:t>inode</w:t>
       </w:r>
       <w:proofErr w:type="spellEnd"/>
-      <w:r>
-        <w:rPr>
-          <w:rFonts w:ascii="Calibri" w:hAnsi="Calibri"/>
-          <w:sz w:val="24"/>
-          <w:szCs w:val="24"/>
-        </w:rPr>
-        <w:t xml:space="preserve"> </w:t>
-      </w:r>
-      <w:r>
-        <w:rPr>
-          <w:rFonts w:ascii="Calibri" w:hAnsi="Calibri"/>
-          <w:sz w:val="24"/>
-          <w:szCs w:val="24"/>
-        </w:rPr>
-        <w:lastRenderedPageBreak/>
-        <w:t>pointer</w:t>
-      </w:r>
-    </w:p>
-    <w:p>
-      <w:pPr>
-        <w:spacing w:after="0" w:line="360" w:lineRule="auto"/>
-        <w:jc w:val="left"/>
-        <w:rPr>
-          <w:rFonts w:ascii="Calibri" w:hAnsi="Calibri"/>
-          <w:sz w:val="24"/>
-          <w:szCs w:val="24"/>
-        </w:rPr>
-      </w:pPr>
-      <w:r>
-        <w:rPr>
-          <w:rFonts w:ascii="Calibri" w:hAnsi="Calibri"/>
-          <w:sz w:val="24"/>
-          <w:szCs w:val="24"/>
-        </w:rPr>
-        <w:t xml:space="preserve">Hard link - different name -&gt; one </w:t>
+    </w:p>
+    <w:p>
+      <w:pPr>
+        <w:spacing w:after="0" w:line="360" w:lineRule="auto"/>
+        <w:jc w:val="left"/>
+        <w:rPr>
+          <w:rFonts w:ascii="Calibri" w:hAnsi="Calibri"/>
+          <w:sz w:val="24"/>
+          <w:szCs w:val="24"/>
+        </w:rPr>
+      </w:pPr>
+      <w:r>
+        <w:rPr>
+          <w:rFonts w:ascii="Calibri" w:hAnsi="Calibri"/>
+          <w:sz w:val="24"/>
+          <w:szCs w:val="24"/>
+        </w:rPr>
+        <w:t xml:space="preserve">Soft link - different name -&gt; different </w:t>
       </w:r>
       <w:proofErr w:type="spellStart"/>
       <w:r>
@@ -1798,35 +1819,6 @@
         <w:t>inode</w:t>
       </w:r>
       <w:proofErr w:type="spellEnd"/>
-    </w:p>
-    <w:p>
-      <w:pPr>
-        <w:spacing w:after="0" w:line="360" w:lineRule="auto"/>
-        <w:jc w:val="left"/>
-        <w:rPr>
-          <w:rFonts w:ascii="Calibri" w:hAnsi="Calibri"/>
-          <w:sz w:val="24"/>
-          <w:szCs w:val="24"/>
-        </w:rPr>
-      </w:pPr>
-      <w:r>
-        <w:rPr>
-          <w:rFonts w:ascii="Calibri" w:hAnsi="Calibri"/>
-          <w:sz w:val="24"/>
-          <w:szCs w:val="24"/>
-        </w:rPr>
-        <w:t xml:space="preserve">Soft link - different name -&gt; different </w:t>
-      </w:r>
-      <w:proofErr w:type="spellStart"/>
-      <w:r>
-        <w:rPr>
-          <w:rFonts w:ascii="Calibri" w:hAnsi="Calibri"/>
-          <w:sz w:val="24"/>
-          <w:szCs w:val="24"/>
-        </w:rPr>
-        <w:t>inode</w:t>
-      </w:r>
-      <w:proofErr w:type="spellEnd"/>
       <w:r>
         <w:rPr>
           <w:rFonts w:ascii="Calibri" w:hAnsi="Calibri"/>
@@ -1835,80 +1827,70 @@
         </w:rPr>
         <w:t xml:space="preserve">, symbolic link record </w:t>
       </w:r>
-      <w:proofErr w:type="spellStart"/>
-      <w:r>
-        <w:rPr>
-          <w:rFonts w:ascii="Calibri" w:hAnsi="Calibri"/>
-          <w:sz w:val="24"/>
-          <w:szCs w:val="24"/>
-        </w:rPr>
-        <w:t>inode</w:t>
-      </w:r>
-      <w:proofErr w:type="spellEnd"/>
-      <w:r>
-        <w:rPr>
-          <w:rFonts w:ascii="Calibri" w:hAnsi="Calibri"/>
-          <w:sz w:val="24"/>
-          <w:szCs w:val="24"/>
-        </w:rPr>
-        <w:t xml:space="preserve"> pointer</w:t>
-      </w:r>
-    </w:p>
-    <w:p>
-      <w:pPr>
-        <w:spacing w:after="0" w:line="360" w:lineRule="auto"/>
-        <w:jc w:val="left"/>
-        <w:rPr>
-          <w:rFonts w:ascii="Calibri" w:hAnsi="Calibri"/>
-          <w:sz w:val="24"/>
-          <w:szCs w:val="24"/>
-        </w:rPr>
-      </w:pPr>
-      <w:r>
-        <w:rPr>
-          <w:rFonts w:ascii="Calibri" w:hAnsi="Calibri"/>
-          <w:sz w:val="24"/>
-          <w:szCs w:val="24"/>
-        </w:rPr>
-        <w:t>Moun</w:t>
-      </w:r>
-      <w:r>
-        <w:rPr>
-          <w:rFonts w:ascii="Calibri" w:hAnsi="Calibri"/>
-          <w:sz w:val="24"/>
-          <w:szCs w:val="24"/>
-        </w:rPr>
-        <w:t>t/</w:t>
-      </w:r>
-      <w:proofErr w:type="spellStart"/>
-      <w:r>
-        <w:rPr>
-          <w:rFonts w:ascii="Calibri" w:hAnsi="Calibri"/>
-          <w:sz w:val="24"/>
-          <w:szCs w:val="24"/>
-        </w:rPr>
-        <w:t>nfs</w:t>
-      </w:r>
-      <w:proofErr w:type="spellEnd"/>
-      <w:r>
-        <w:rPr>
-          <w:rFonts w:ascii="Calibri" w:hAnsi="Calibri"/>
-          <w:sz w:val="24"/>
-          <w:szCs w:val="24"/>
-        </w:rPr>
-        <w:t xml:space="preserve"> - name -&gt; another </w:t>
-      </w:r>
-      <w:proofErr w:type="spellStart"/>
-      <w:r>
-        <w:rPr>
-          <w:rFonts w:ascii="Calibri" w:hAnsi="Calibri"/>
-          <w:sz w:val="24"/>
-          <w:szCs w:val="24"/>
-        </w:rPr>
-        <w:t>inode</w:t>
+      <w:r>
+        <w:rPr>
+          <w:rFonts w:ascii="Calibri" w:hAnsi="Calibri"/>
+          <w:sz w:val="24"/>
+          <w:szCs w:val="24"/>
+        </w:rPr>
+        <w:t>path</w:t>
       </w:r>
       <w:bookmarkStart w:id="0" w:name="_GoBack"/>
       <w:bookmarkEnd w:id="0"/>
+    </w:p>
+    <w:p>
+      <w:pPr>
+        <w:spacing w:after="0" w:line="360" w:lineRule="auto"/>
+        <w:jc w:val="left"/>
+        <w:rPr>
+          <w:rFonts w:ascii="Calibri" w:hAnsi="Calibri"/>
+          <w:sz w:val="24"/>
+          <w:szCs w:val="24"/>
+        </w:rPr>
+      </w:pPr>
+      <w:r>
+        <w:rPr>
+          <w:rFonts w:ascii="Calibri" w:hAnsi="Calibri"/>
+          <w:sz w:val="24"/>
+          <w:szCs w:val="24"/>
+        </w:rPr>
+        <w:t>Moun</w:t>
+      </w:r>
+      <w:r>
+        <w:rPr>
+          <w:rFonts w:ascii="Calibri" w:hAnsi="Calibri"/>
+          <w:sz w:val="24"/>
+          <w:szCs w:val="24"/>
+        </w:rPr>
+        <w:t>t/</w:t>
+      </w:r>
+      <w:proofErr w:type="spellStart"/>
+      <w:r>
+        <w:rPr>
+          <w:rFonts w:ascii="Calibri" w:hAnsi="Calibri"/>
+          <w:sz w:val="24"/>
+          <w:szCs w:val="24"/>
+        </w:rPr>
+        <w:t>nfs</w:t>
+      </w:r>
+      <w:proofErr w:type="spellEnd"/>
+      <w:r>
+        <w:rPr>
+          <w:rFonts w:ascii="Calibri" w:hAnsi="Calibri"/>
+          <w:sz w:val="24"/>
+          <w:szCs w:val="24"/>
+        </w:rPr>
+        <w:t xml:space="preserve"> - name -&gt; another </w:t>
+      </w:r>
+      <w:proofErr w:type="spellStart"/>
+      <w:r>
+        <w:rPr>
+          <w:rFonts w:ascii="Calibri" w:hAnsi="Calibri"/>
+          <w:sz w:val="24"/>
+          <w:szCs w:val="24"/>
+        </w:rPr>
+        <w:t>inode</w:t>
+      </w:r>
       <w:proofErr w:type="spellEnd"/>
     </w:p>
     <w:sectPr>

</xml_diff>

<commit_message>
add bash & system() flow
</commit_message>
<xml_diff>
--- a/integration/network/archive/unix-like basic.docx
+++ b/integration/network/archive/unix-like basic.docx
@@ -1325,7 +1325,7 @@
           <w:rFonts w:ascii="Calibri" w:hAnsi="Calibri"/>
           <w:i/>
           <w:iCs/>
-          <w:color w:val="1F497D"/>
+          <w:color w:val="FF0000"/>
           <w:sz w:val="24"/>
           <w:szCs w:val="24"/>
         </w:rPr>
@@ -1337,7 +1337,7 @@
           <w:rFonts w:ascii="Calibri" w:hAnsi="Calibri"/>
           <w:i/>
           <w:iCs/>
-          <w:color w:val="1F497D"/>
+          <w:color w:val="FF0000"/>
           <w:sz w:val="24"/>
           <w:szCs w:val="24"/>
         </w:rPr>
@@ -1350,7 +1350,7 @@
           <w:rFonts w:ascii="Calibri" w:hAnsi="Calibri"/>
           <w:i/>
           <w:iCs/>
-          <w:color w:val="1F497D"/>
+          <w:color w:val="FF0000"/>
           <w:sz w:val="24"/>
           <w:szCs w:val="24"/>
         </w:rPr>
@@ -1361,7 +1361,7 @@
           <w:rFonts w:ascii="Calibri" w:hAnsi="Calibri"/>
           <w:i/>
           <w:iCs/>
-          <w:color w:val="1F497D"/>
+          <w:color w:val="FF0000"/>
           <w:sz w:val="24"/>
           <w:szCs w:val="24"/>
           <w:highlight w:val="yellow"/>
@@ -1373,7 +1373,7 @@
           <w:rFonts w:ascii="Calibri" w:hAnsi="Calibri"/>
           <w:i/>
           <w:iCs/>
-          <w:color w:val="1F497D"/>
+          <w:color w:val="FF0000"/>
           <w:sz w:val="24"/>
           <w:szCs w:val="24"/>
         </w:rPr>
@@ -1388,7 +1388,7 @@
           <w:rFonts w:ascii="Calibri" w:hAnsi="Calibri"/>
           <w:i/>
           <w:iCs/>
-          <w:color w:val="1F497D"/>
+          <w:color w:val="FF0000"/>
           <w:sz w:val="24"/>
           <w:szCs w:val="24"/>
         </w:rPr>
@@ -1400,7 +1400,7 @@
           <w:rFonts w:ascii="Calibri" w:hAnsi="Calibri"/>
           <w:i/>
           <w:iCs/>
-          <w:color w:val="1F497D"/>
+          <w:color w:val="FF0000"/>
           <w:sz w:val="24"/>
           <w:szCs w:val="24"/>
         </w:rPr>
@@ -1413,188 +1413,213 @@
           <w:rFonts w:ascii="Calibri" w:hAnsi="Calibri"/>
           <w:i/>
           <w:iCs/>
-          <w:color w:val="1F497D"/>
+          <w:color w:val="FF0000"/>
           <w:sz w:val="24"/>
           <w:szCs w:val="24"/>
         </w:rPr>
         <w:t xml:space="preserve"> </w:t>
+      </w:r>
+      <w:r>
+        <w:rPr>
+          <w:rFonts w:ascii="Calibri" w:hAnsi="Calibri"/>
+          <w:i/>
+          <w:iCs/>
+          <w:color w:val="FF0000"/>
+          <w:sz w:val="24"/>
+          <w:szCs w:val="24"/>
+          <w:highlight w:val="yellow"/>
+        </w:rPr>
+        <w:t>reap</w:t>
+      </w:r>
+      <w:r>
+        <w:rPr>
+          <w:rFonts w:ascii="Calibri" w:hAnsi="Calibri"/>
+          <w:i/>
+          <w:iCs/>
+          <w:color w:val="FF0000"/>
+          <w:sz w:val="24"/>
+          <w:szCs w:val="24"/>
+        </w:rPr>
+        <w:t xml:space="preserve"> zombie(address space release, process table left) child process automatically</w:t>
+      </w:r>
+    </w:p>
+    <w:p>
+      <w:pPr>
+        <w:spacing w:after="0" w:line="360" w:lineRule="auto"/>
+        <w:jc w:val="left"/>
+        <w:rPr>
+          <w:rFonts w:ascii="Calibri" w:hAnsi="Calibri"/>
+          <w:i/>
+          <w:iCs/>
+          <w:color w:val="FF0000"/>
+          <w:sz w:val="24"/>
+          <w:szCs w:val="24"/>
+        </w:rPr>
+      </w:pPr>
+      <w:proofErr w:type="gramStart"/>
+      <w:r>
+        <w:rPr>
+          <w:rFonts w:ascii="Calibri" w:hAnsi="Calibri"/>
+          <w:i/>
+          <w:iCs/>
+          <w:color w:val="FF0000"/>
+          <w:sz w:val="24"/>
+          <w:szCs w:val="24"/>
+        </w:rPr>
+        <w:t>process</w:t>
+      </w:r>
+      <w:proofErr w:type="gramEnd"/>
+      <w:r>
+        <w:rPr>
+          <w:rFonts w:ascii="Calibri" w:hAnsi="Calibri"/>
+          <w:i/>
+          <w:iCs/>
+          <w:color w:val="FF0000"/>
+          <w:sz w:val="24"/>
+          <w:szCs w:val="24"/>
+        </w:rPr>
+        <w:t xml:space="preserve"> system call:</w:t>
+      </w:r>
+    </w:p>
+    <w:p>
+      <w:pPr>
+        <w:spacing w:after="0" w:line="360" w:lineRule="auto"/>
+        <w:jc w:val="left"/>
+        <w:rPr>
+          <w:rFonts w:ascii="Calibri" w:hAnsi="Calibri"/>
+          <w:i/>
+          <w:iCs/>
+          <w:color w:val="FF0000"/>
+          <w:sz w:val="24"/>
+          <w:szCs w:val="24"/>
+        </w:rPr>
+      </w:pPr>
+      <w:proofErr w:type="gramStart"/>
+      <w:r>
+        <w:rPr>
+          <w:rFonts w:ascii="Calibri" w:hAnsi="Calibri"/>
+          <w:i/>
+          <w:iCs/>
+          <w:color w:val="FF0000"/>
+          <w:sz w:val="24"/>
+          <w:szCs w:val="24"/>
+        </w:rPr>
+        <w:t>fork(</w:t>
+      </w:r>
+      <w:proofErr w:type="gramEnd"/>
+      <w:r>
+        <w:rPr>
+          <w:rFonts w:ascii="Calibri" w:hAnsi="Calibri"/>
+          <w:i/>
+          <w:iCs/>
+          <w:color w:val="FF0000"/>
+          <w:sz w:val="24"/>
+          <w:szCs w:val="24"/>
+        </w:rPr>
+        <w:t>)&amp;exec() - fork child process</w:t>
+      </w:r>
+    </w:p>
+    <w:p>
+      <w:pPr>
+        <w:spacing w:after="0" w:line="360" w:lineRule="auto"/>
+        <w:jc w:val="left"/>
+        <w:rPr>
+          <w:rFonts w:ascii="Calibri" w:hAnsi="Calibri"/>
+          <w:i/>
+          <w:iCs/>
+          <w:color w:val="FF0000"/>
+          <w:sz w:val="24"/>
+          <w:szCs w:val="24"/>
+        </w:rPr>
+      </w:pPr>
+      <w:proofErr w:type="gramStart"/>
+      <w:r>
+        <w:rPr>
+          <w:rFonts w:ascii="Calibri" w:hAnsi="Calibri"/>
+          <w:i/>
+          <w:iCs/>
+          <w:color w:val="FF0000"/>
+          <w:sz w:val="24"/>
+          <w:szCs w:val="24"/>
+        </w:rPr>
+        <w:t>exit(</w:t>
+      </w:r>
+      <w:proofErr w:type="gramEnd"/>
+      <w:r>
+        <w:rPr>
+          <w:rFonts w:ascii="Calibri" w:hAnsi="Calibri"/>
+          <w:i/>
+          <w:iCs/>
+          <w:color w:val="FF0000"/>
+          <w:sz w:val="24"/>
+          <w:szCs w:val="24"/>
+        </w:rPr>
+        <w:t>)&amp;SIGCLD - release address space, send signal</w:t>
       </w:r>
       <w:bookmarkStart w:id="0" w:name="_GoBack"/>
       <w:bookmarkEnd w:id="0"/>
-      <w:r>
+    </w:p>
+    <w:p>
+      <w:pPr>
+        <w:spacing w:after="0" w:line="360" w:lineRule="auto"/>
+        <w:jc w:val="left"/>
         <w:rPr>
           <w:rFonts w:ascii="Calibri" w:hAnsi="Calibri"/>
           <w:i/>
           <w:iCs/>
-          <w:color w:val="1F497D"/>
-          <w:sz w:val="24"/>
-          <w:szCs w:val="24"/>
-          <w:highlight w:val="yellow"/>
-        </w:rPr>
-        <w:t>reap</w:t>
-      </w:r>
+          <w:color w:val="FF0000"/>
+          <w:sz w:val="24"/>
+          <w:szCs w:val="24"/>
+        </w:rPr>
+      </w:pPr>
+      <w:proofErr w:type="gramStart"/>
       <w:r>
         <w:rPr>
           <w:rFonts w:ascii="Calibri" w:hAnsi="Calibri"/>
           <w:i/>
           <w:iCs/>
-          <w:color w:val="1F497D"/>
-          <w:sz w:val="24"/>
-          <w:szCs w:val="24"/>
-        </w:rPr>
-        <w:t xml:space="preserve"> zombie(address space release, process table left) child process automatically</w:t>
-      </w:r>
-    </w:p>
-    <w:p>
-      <w:pPr>
-        <w:spacing w:after="0" w:line="360" w:lineRule="auto"/>
-        <w:jc w:val="left"/>
+          <w:color w:val="FF0000"/>
+          <w:sz w:val="24"/>
+          <w:szCs w:val="24"/>
+        </w:rPr>
+        <w:t>wait(</w:t>
+      </w:r>
+      <w:proofErr w:type="gramEnd"/>
+      <w:r>
         <w:rPr>
           <w:rFonts w:ascii="Calibri" w:hAnsi="Calibri"/>
           <w:i/>
           <w:iCs/>
-          <w:color w:val="1F497D"/>
-          <w:sz w:val="24"/>
-          <w:szCs w:val="24"/>
-        </w:rPr>
-      </w:pPr>
-      <w:proofErr w:type="gramStart"/>
-      <w:r>
+          <w:color w:val="FF0000"/>
+          <w:sz w:val="24"/>
+          <w:szCs w:val="24"/>
+        </w:rPr>
+        <w:t>) - destroy zombie data structure</w:t>
+      </w:r>
+    </w:p>
+    <w:p>
+      <w:pPr>
+        <w:spacing w:after="0" w:line="360" w:lineRule="auto"/>
+        <w:jc w:val="left"/>
         <w:rPr>
           <w:rFonts w:ascii="Calibri" w:hAnsi="Calibri"/>
           <w:i/>
           <w:iCs/>
-          <w:color w:val="1F497D"/>
-          <w:sz w:val="24"/>
-          <w:szCs w:val="24"/>
-        </w:rPr>
-        <w:t>process</w:t>
-      </w:r>
-      <w:proofErr w:type="gramEnd"/>
+          <w:color w:val="FF0000"/>
+          <w:sz w:val="24"/>
+          <w:szCs w:val="24"/>
+        </w:rPr>
+      </w:pPr>
       <w:r>
         <w:rPr>
           <w:rFonts w:ascii="Calibri" w:hAnsi="Calibri"/>
           <w:i/>
           <w:iCs/>
-          <w:color w:val="1F497D"/>
-          <w:sz w:val="24"/>
-          <w:szCs w:val="24"/>
-        </w:rPr>
-        <w:t xml:space="preserve"> system call:</w:t>
-      </w:r>
-    </w:p>
-    <w:p>
-      <w:pPr>
-        <w:spacing w:after="0" w:line="360" w:lineRule="auto"/>
-        <w:jc w:val="left"/>
-        <w:rPr>
-          <w:rFonts w:ascii="Calibri" w:hAnsi="Calibri"/>
-          <w:i/>
-          <w:iCs/>
-          <w:color w:val="1F497D"/>
-          <w:sz w:val="24"/>
-          <w:szCs w:val="24"/>
-        </w:rPr>
-      </w:pPr>
-      <w:proofErr w:type="gramStart"/>
-      <w:r>
-        <w:rPr>
-          <w:rFonts w:ascii="Calibri" w:hAnsi="Calibri"/>
-          <w:i/>
-          <w:iCs/>
-          <w:color w:val="1F497D"/>
-          <w:sz w:val="24"/>
-          <w:szCs w:val="24"/>
-        </w:rPr>
-        <w:t>fork(</w:t>
-      </w:r>
-      <w:proofErr w:type="gramEnd"/>
-      <w:r>
-        <w:rPr>
-          <w:rFonts w:ascii="Calibri" w:hAnsi="Calibri"/>
-          <w:i/>
-          <w:iCs/>
-          <w:color w:val="1F497D"/>
-          <w:sz w:val="24"/>
-          <w:szCs w:val="24"/>
-        </w:rPr>
-        <w:t>)&amp;exec() - fork child process</w:t>
-      </w:r>
-    </w:p>
-    <w:p>
-      <w:pPr>
-        <w:spacing w:after="0" w:line="360" w:lineRule="auto"/>
-        <w:jc w:val="left"/>
-        <w:rPr>
-          <w:rFonts w:ascii="Calibri" w:hAnsi="Calibri"/>
-          <w:i/>
-          <w:iCs/>
-          <w:color w:val="1F497D"/>
-          <w:sz w:val="24"/>
-          <w:szCs w:val="24"/>
-        </w:rPr>
-      </w:pPr>
-      <w:proofErr w:type="gramStart"/>
-      <w:r>
-        <w:rPr>
-          <w:rFonts w:ascii="Calibri" w:hAnsi="Calibri"/>
-          <w:i/>
-          <w:iCs/>
-          <w:color w:val="1F497D"/>
-          <w:sz w:val="24"/>
-          <w:szCs w:val="24"/>
-        </w:rPr>
-        <w:t>exit(</w:t>
-      </w:r>
-      <w:proofErr w:type="gramEnd"/>
-      <w:r>
-        <w:rPr>
-          <w:rFonts w:ascii="Calibri" w:hAnsi="Calibri"/>
-          <w:i/>
-          <w:iCs/>
-          <w:color w:val="1F497D"/>
-          <w:sz w:val="24"/>
-          <w:szCs w:val="24"/>
-        </w:rPr>
-        <w:t>)&amp;SIGCLD - release address space, send signal</w:t>
-      </w:r>
-    </w:p>
-    <w:p>
-      <w:pPr>
-        <w:spacing w:after="0" w:line="360" w:lineRule="auto"/>
-        <w:jc w:val="left"/>
-        <w:rPr>
-          <w:rFonts w:ascii="Calibri" w:hAnsi="Calibri"/>
-          <w:i/>
-          <w:iCs/>
-          <w:color w:val="1F497D"/>
-          <w:sz w:val="24"/>
-          <w:szCs w:val="24"/>
-        </w:rPr>
-      </w:pPr>
-      <w:proofErr w:type="gramStart"/>
-      <w:r>
-        <w:rPr>
-          <w:rFonts w:ascii="Calibri" w:hAnsi="Calibri"/>
-          <w:i/>
-          <w:iCs/>
-          <w:color w:val="1F497D"/>
-          <w:sz w:val="24"/>
-          <w:szCs w:val="24"/>
-        </w:rPr>
-        <w:t>wait(</w:t>
-      </w:r>
-      <w:proofErr w:type="gramEnd"/>
-      <w:r>
-        <w:rPr>
-          <w:rFonts w:ascii="Calibri" w:hAnsi="Calibri"/>
-          <w:i/>
-          <w:iCs/>
-          <w:color w:val="1F497D"/>
-          <w:sz w:val="24"/>
-          <w:szCs w:val="24"/>
-        </w:rPr>
-        <w:t>) - destroy zombie data structure</w:t>
+          <w:color w:val="FF0000"/>
+          <w:sz w:val="24"/>
+          <w:szCs w:val="24"/>
+        </w:rPr>
+        <w:t>shell – fork(),exec(),wait()  shell &amp; - fork(),exec()  system() – fork(),exec(),wait()</w:t>
       </w:r>
     </w:p>
     <w:p>
@@ -1648,6 +1673,7 @@
           <w:sz w:val="24"/>
           <w:szCs w:val="24"/>
         </w:rPr>
+        <w:lastRenderedPageBreak/>
         <w:t xml:space="preserve">X client – </w:t>
       </w:r>
       <w:proofErr w:type="spellStart"/>
@@ -1775,7 +1801,6 @@
           <w:sz w:val="24"/>
           <w:szCs w:val="24"/>
         </w:rPr>
-        <w:lastRenderedPageBreak/>
         <w:t xml:space="preserve">X server – X / </w:t>
       </w:r>
       <w:proofErr w:type="spellStart"/>

</xml_diff>

<commit_message>
new add inode handler
</commit_message>
<xml_diff>
--- a/integration/network/archive/unix-like basic.docx
+++ b/integration/network/archive/unix-like basic.docx
@@ -1,6 +1,6 @@
 
 <file path=word/document.xml><?xml version="1.0" encoding="utf-8"?>
-<w:document xmlns:wpc="http://schemas.microsoft.com/office/word/2010/wordprocessingCanvas" xmlns:mc="http://schemas.openxmlformats.org/markup-compatibility/2006" xmlns:o="urn:schemas-microsoft-com:office:office" xmlns:r="http://schemas.openxmlformats.org/officeDocument/2006/relationships" xmlns:m="http://schemas.openxmlformats.org/officeDocument/2006/math" xmlns:v="urn:schemas-microsoft-com:vml" xmlns:wp14="http://schemas.microsoft.com/office/word/2010/wordprocessingDrawing" xmlns:wp="http://schemas.openxmlformats.org/drawingml/2006/wordprocessingDrawing" xmlns:w10="urn:schemas-microsoft-com:office:word" xmlns:w="http://schemas.openxmlformats.org/wordprocessingml/2006/main" xmlns:w14="http://schemas.microsoft.com/office/word/2010/wordml" xmlns:wpg="http://schemas.microsoft.com/office/word/2010/wordprocessingGroup" xmlns:wpi="http://schemas.microsoft.com/office/word/2010/wordprocessingInk" xmlns:wne="http://schemas.microsoft.com/office/word/2006/wordml" xmlns:wps="http://schemas.microsoft.com/office/word/2010/wordprocessingShape" mc:Ignorable="w14 wp14">
+<w:document xmlns:wpc="http://schemas.microsoft.com/office/word/2010/wordprocessingCanvas" xmlns:cx="http://schemas.microsoft.com/office/drawing/2014/chartex" xmlns:cx1="http://schemas.microsoft.com/office/drawing/2015/9/8/chartex" xmlns:cx2="http://schemas.microsoft.com/office/drawing/2015/10/21/chartex" xmlns:mc="http://schemas.openxmlformats.org/markup-compatibility/2006" xmlns:o="urn:schemas-microsoft-com:office:office" xmlns:r="http://schemas.openxmlformats.org/officeDocument/2006/relationships" xmlns:m="http://schemas.openxmlformats.org/officeDocument/2006/math" xmlns:v="urn:schemas-microsoft-com:vml" xmlns:wp14="http://schemas.microsoft.com/office/word/2010/wordprocessingDrawing" xmlns:wp="http://schemas.openxmlformats.org/drawingml/2006/wordprocessingDrawing" xmlns:w10="urn:schemas-microsoft-com:office:word" xmlns:w="http://schemas.openxmlformats.org/wordprocessingml/2006/main" xmlns:w14="http://schemas.microsoft.com/office/word/2010/wordml" xmlns:w15="http://schemas.microsoft.com/office/word/2012/wordml" xmlns:w16se="http://schemas.microsoft.com/office/word/2015/wordml/symex" xmlns:wpg="http://schemas.microsoft.com/office/word/2010/wordprocessingGroup" xmlns:wpi="http://schemas.microsoft.com/office/word/2010/wordprocessingInk" xmlns:wne="http://schemas.microsoft.com/office/word/2006/wordml" xmlns:wps="http://schemas.microsoft.com/office/word/2010/wordprocessingShape" mc:Ignorable="w14 w15 w16se wp14">
   <w:body>
     <w:p>
       <w:pPr>
@@ -14,7 +14,6 @@
           <w:szCs w:val="24"/>
         </w:rPr>
       </w:pPr>
-      <w:proofErr w:type="gramStart"/>
       <w:r>
         <w:rPr>
           <w:rFonts w:ascii="Calibri" w:hAnsi="Calibri"/>
@@ -25,7 +24,6 @@
         </w:rPr>
         <w:t>1.Distribution</w:t>
       </w:r>
-      <w:proofErr w:type="gramEnd"/>
     </w:p>
     <w:p>
       <w:pPr>
@@ -46,7 +44,6 @@
         <w:t xml:space="preserve">LINUX: </w:t>
       </w:r>
       <w:proofErr w:type="spellStart"/>
-      <w:proofErr w:type="gramStart"/>
       <w:r>
         <w:rPr>
           <w:rFonts w:ascii="Calibri" w:hAnsi="Calibri"/>
@@ -62,16 +59,7 @@
           <w:sz w:val="24"/>
           <w:szCs w:val="24"/>
         </w:rPr>
-        <w:t xml:space="preserve">  Centos</w:t>
-      </w:r>
-      <w:proofErr w:type="gramEnd"/>
-      <w:r>
-        <w:rPr>
-          <w:rFonts w:ascii="Calibri" w:hAnsi="Calibri"/>
-          <w:sz w:val="24"/>
-          <w:szCs w:val="24"/>
-        </w:rPr>
-        <w:t xml:space="preserve">  Fedora  </w:t>
+        <w:t xml:space="preserve">  Centos  Fedora  </w:t>
       </w:r>
       <w:proofErr w:type="spellStart"/>
       <w:r>
@@ -172,16 +160,7 @@
           <w:sz w:val="24"/>
           <w:szCs w:val="24"/>
         </w:rPr>
-        <w:t xml:space="preserve">UNIX: </w:t>
-      </w:r>
-      <w:proofErr w:type="gramStart"/>
-      <w:r>
-        <w:rPr>
-          <w:rFonts w:ascii="Calibri" w:hAnsi="Calibri"/>
-          <w:sz w:val="24"/>
-          <w:szCs w:val="24"/>
-        </w:rPr>
-        <w:t xml:space="preserve">FreeBSD  </w:t>
+        <w:t xml:space="preserve">UNIX: FreeBSD  </w:t>
       </w:r>
       <w:proofErr w:type="spellStart"/>
       <w:r>
@@ -193,7 +172,6 @@
         <w:t>OpenBSD</w:t>
       </w:r>
       <w:proofErr w:type="spellEnd"/>
-      <w:proofErr w:type="gramEnd"/>
       <w:r>
         <w:rPr>
           <w:rFonts w:ascii="Calibri" w:hAnsi="Calibri"/>
@@ -215,7 +193,6 @@
           <w:szCs w:val="24"/>
         </w:rPr>
       </w:pPr>
-      <w:proofErr w:type="gramStart"/>
       <w:r>
         <w:rPr>
           <w:rFonts w:ascii="Calibri" w:hAnsi="Calibri"/>
@@ -224,18 +201,7 @@
           <w:sz w:val="24"/>
           <w:szCs w:val="24"/>
         </w:rPr>
-        <w:t>2.device</w:t>
-      </w:r>
-      <w:proofErr w:type="gramEnd"/>
-      <w:r>
-        <w:rPr>
-          <w:rFonts w:ascii="Calibri" w:hAnsi="Calibri"/>
-          <w:b/>
-          <w:bCs/>
-          <w:sz w:val="24"/>
-          <w:szCs w:val="24"/>
-        </w:rPr>
-        <w:t xml:space="preserve"> file</w:t>
+        <w:t>2.device file</w:t>
       </w:r>
     </w:p>
     <w:p>
@@ -265,16 +231,154 @@
           <w:sz w:val="24"/>
           <w:szCs w:val="24"/>
         </w:rPr>
-        <w:t>: /</w:t>
-      </w:r>
-      <w:proofErr w:type="spellStart"/>
-      <w:r>
-        <w:rPr>
-          <w:rFonts w:ascii="Calibri" w:hAnsi="Calibri"/>
-          <w:sz w:val="24"/>
-          <w:szCs w:val="24"/>
-        </w:rPr>
-        <w:t>dev</w:t>
+        <w:t>: /dev/</w:t>
+      </w:r>
+      <w:proofErr w:type="spellStart"/>
+      <w:r>
+        <w:rPr>
+          <w:rFonts w:ascii="Calibri" w:hAnsi="Calibri"/>
+          <w:sz w:val="24"/>
+          <w:szCs w:val="24"/>
+        </w:rPr>
+        <w:t>ttyn</w:t>
+      </w:r>
+      <w:proofErr w:type="spellEnd"/>
+      <w:r>
+        <w:rPr>
+          <w:rFonts w:ascii="Calibri" w:hAnsi="Calibri"/>
+          <w:sz w:val="24"/>
+          <w:szCs w:val="24"/>
+        </w:rPr>
+        <w:t xml:space="preserve">  /dev/</w:t>
+      </w:r>
+      <w:proofErr w:type="spellStart"/>
+      <w:r>
+        <w:rPr>
+          <w:rFonts w:ascii="Calibri" w:hAnsi="Calibri"/>
+          <w:sz w:val="24"/>
+          <w:szCs w:val="24"/>
+        </w:rPr>
+        <w:t>vt</w:t>
+      </w:r>
+      <w:proofErr w:type="spellEnd"/>
+      <w:r>
+        <w:rPr>
+          <w:rFonts w:ascii="Calibri" w:hAnsi="Calibri"/>
+          <w:sz w:val="24"/>
+          <w:szCs w:val="24"/>
+        </w:rPr>
+        <w:t xml:space="preserve">/n  (:m)  /dev/pts/n  (:m)  </w:t>
+      </w:r>
+    </w:p>
+    <w:p>
+      <w:pPr>
+        <w:spacing w:after="0" w:line="360" w:lineRule="auto"/>
+        <w:jc w:val="left"/>
+        <w:rPr>
+          <w:rFonts w:ascii="Calibri" w:hAnsi="Calibri"/>
+          <w:sz w:val="24"/>
+          <w:szCs w:val="24"/>
+        </w:rPr>
+      </w:pPr>
+      <w:r>
+        <w:rPr>
+          <w:rFonts w:ascii="Calibri" w:hAnsi="Calibri"/>
+          <w:i/>
+          <w:iCs/>
+          <w:sz w:val="24"/>
+          <w:szCs w:val="24"/>
+          <w:u w:val="single"/>
+        </w:rPr>
+        <w:t>disk/partition</w:t>
+      </w:r>
+      <w:r>
+        <w:rPr>
+          <w:rFonts w:ascii="Calibri" w:hAnsi="Calibri"/>
+          <w:sz w:val="24"/>
+          <w:szCs w:val="24"/>
+        </w:rPr>
+        <w:t>: /dev/</w:t>
+      </w:r>
+      <w:proofErr w:type="spellStart"/>
+      <w:r>
+        <w:rPr>
+          <w:rFonts w:ascii="Calibri" w:hAnsi="Calibri"/>
+          <w:sz w:val="24"/>
+          <w:szCs w:val="24"/>
+        </w:rPr>
+        <w:t>hdxy</w:t>
+      </w:r>
+      <w:proofErr w:type="spellEnd"/>
+      <w:r>
+        <w:rPr>
+          <w:rFonts w:ascii="Calibri" w:hAnsi="Calibri"/>
+          <w:sz w:val="24"/>
+          <w:szCs w:val="24"/>
+        </w:rPr>
+        <w:t xml:space="preserve">  /dev/</w:t>
+      </w:r>
+      <w:proofErr w:type="spellStart"/>
+      <w:r>
+        <w:rPr>
+          <w:rFonts w:ascii="Calibri" w:hAnsi="Calibri"/>
+          <w:sz w:val="24"/>
+          <w:szCs w:val="24"/>
+        </w:rPr>
+        <w:t>sdxy</w:t>
+      </w:r>
+      <w:proofErr w:type="spellEnd"/>
+      <w:r>
+        <w:rPr>
+          <w:rFonts w:ascii="Calibri" w:hAnsi="Calibri"/>
+          <w:sz w:val="24"/>
+          <w:szCs w:val="24"/>
+        </w:rPr>
+        <w:t xml:space="preserve">  /dev/</w:t>
+      </w:r>
+      <w:proofErr w:type="spellStart"/>
+      <w:r>
+        <w:rPr>
+          <w:rFonts w:ascii="Calibri" w:hAnsi="Calibri"/>
+          <w:sz w:val="24"/>
+          <w:szCs w:val="24"/>
+        </w:rPr>
+        <w:t>srx</w:t>
+      </w:r>
+      <w:proofErr w:type="spellEnd"/>
+      <w:r>
+        <w:rPr>
+          <w:rFonts w:ascii="Calibri" w:hAnsi="Calibri"/>
+          <w:sz w:val="24"/>
+          <w:szCs w:val="24"/>
+        </w:rPr>
+        <w:t xml:space="preserve">  /dev/</w:t>
+      </w:r>
+      <w:proofErr w:type="spellStart"/>
+      <w:r>
+        <w:rPr>
+          <w:rFonts w:ascii="Calibri" w:hAnsi="Calibri"/>
+          <w:sz w:val="24"/>
+          <w:szCs w:val="24"/>
+        </w:rPr>
+        <w:t>mdxpy</w:t>
+      </w:r>
+      <w:proofErr w:type="spellEnd"/>
+      <w:r>
+        <w:rPr>
+          <w:rFonts w:ascii="Calibri" w:hAnsi="Calibri"/>
+          <w:sz w:val="24"/>
+          <w:szCs w:val="24"/>
+        </w:rPr>
+        <w:t xml:space="preserve">  /dev/</w:t>
+      </w:r>
+      <w:proofErr w:type="spellStart"/>
+      <w:r>
+        <w:rPr>
+          <w:rFonts w:ascii="Calibri" w:hAnsi="Calibri"/>
+          <w:sz w:val="24"/>
+          <w:szCs w:val="24"/>
+        </w:rPr>
+        <w:t>vg_name</w:t>
       </w:r>
       <w:proofErr w:type="spellEnd"/>
       <w:r>
@@ -292,288 +396,6 @@
           <w:sz w:val="24"/>
           <w:szCs w:val="24"/>
         </w:rPr>
-        <w:t>ttyn</w:t>
-      </w:r>
-      <w:proofErr w:type="spellEnd"/>
-      <w:r>
-        <w:rPr>
-          <w:rFonts w:ascii="Calibri" w:hAnsi="Calibri"/>
-          <w:sz w:val="24"/>
-          <w:szCs w:val="24"/>
-        </w:rPr>
-        <w:t xml:space="preserve">  /</w:t>
-      </w:r>
-      <w:proofErr w:type="spellStart"/>
-      <w:r>
-        <w:rPr>
-          <w:rFonts w:ascii="Calibri" w:hAnsi="Calibri"/>
-          <w:sz w:val="24"/>
-          <w:szCs w:val="24"/>
-        </w:rPr>
-        <w:t>dev</w:t>
-      </w:r>
-      <w:proofErr w:type="spellEnd"/>
-      <w:r>
-        <w:rPr>
-          <w:rFonts w:ascii="Calibri" w:hAnsi="Calibri"/>
-          <w:sz w:val="24"/>
-          <w:szCs w:val="24"/>
-        </w:rPr>
-        <w:t>/</w:t>
-      </w:r>
-      <w:proofErr w:type="spellStart"/>
-      <w:r>
-        <w:rPr>
-          <w:rFonts w:ascii="Calibri" w:hAnsi="Calibri"/>
-          <w:sz w:val="24"/>
-          <w:szCs w:val="24"/>
-        </w:rPr>
-        <w:t>vt</w:t>
-      </w:r>
-      <w:proofErr w:type="spellEnd"/>
-      <w:r>
-        <w:rPr>
-          <w:rFonts w:ascii="Calibri" w:hAnsi="Calibri"/>
-          <w:sz w:val="24"/>
-          <w:szCs w:val="24"/>
-        </w:rPr>
-        <w:t>/n  (:m)  /</w:t>
-      </w:r>
-      <w:proofErr w:type="spellStart"/>
-      <w:r>
-        <w:rPr>
-          <w:rFonts w:ascii="Calibri" w:hAnsi="Calibri"/>
-          <w:sz w:val="24"/>
-          <w:szCs w:val="24"/>
-        </w:rPr>
-        <w:t>dev</w:t>
-      </w:r>
-      <w:proofErr w:type="spellEnd"/>
-      <w:r>
-        <w:rPr>
-          <w:rFonts w:ascii="Calibri" w:hAnsi="Calibri"/>
-          <w:sz w:val="24"/>
-          <w:szCs w:val="24"/>
-        </w:rPr>
-        <w:t xml:space="preserve">/pts/n  (:m)  </w:t>
-      </w:r>
-    </w:p>
-    <w:p>
-      <w:pPr>
-        <w:spacing w:after="0" w:line="360" w:lineRule="auto"/>
-        <w:jc w:val="left"/>
-        <w:rPr>
-          <w:rFonts w:ascii="Calibri" w:hAnsi="Calibri"/>
-          <w:sz w:val="24"/>
-          <w:szCs w:val="24"/>
-        </w:rPr>
-      </w:pPr>
-      <w:r>
-        <w:rPr>
-          <w:rFonts w:ascii="Calibri" w:hAnsi="Calibri"/>
-          <w:i/>
-          <w:iCs/>
-          <w:sz w:val="24"/>
-          <w:szCs w:val="24"/>
-          <w:u w:val="single"/>
-        </w:rPr>
-        <w:t>disk/partition</w:t>
-      </w:r>
-      <w:r>
-        <w:rPr>
-          <w:rFonts w:ascii="Calibri" w:hAnsi="Calibri"/>
-          <w:sz w:val="24"/>
-          <w:szCs w:val="24"/>
-        </w:rPr>
-        <w:t>: /</w:t>
-      </w:r>
-      <w:proofErr w:type="spellStart"/>
-      <w:r>
-        <w:rPr>
-          <w:rFonts w:ascii="Calibri" w:hAnsi="Calibri"/>
-          <w:sz w:val="24"/>
-          <w:szCs w:val="24"/>
-        </w:rPr>
-        <w:t>dev</w:t>
-      </w:r>
-      <w:proofErr w:type="spellEnd"/>
-      <w:r>
-        <w:rPr>
-          <w:rFonts w:ascii="Calibri" w:hAnsi="Calibri"/>
-          <w:sz w:val="24"/>
-          <w:szCs w:val="24"/>
-        </w:rPr>
-        <w:t>/</w:t>
-      </w:r>
-      <w:proofErr w:type="spellStart"/>
-      <w:r>
-        <w:rPr>
-          <w:rFonts w:ascii="Calibri" w:hAnsi="Calibri"/>
-          <w:sz w:val="24"/>
-          <w:szCs w:val="24"/>
-        </w:rPr>
-        <w:t>hdxy</w:t>
-      </w:r>
-      <w:proofErr w:type="spellEnd"/>
-      <w:r>
-        <w:rPr>
-          <w:rFonts w:ascii="Calibri" w:hAnsi="Calibri"/>
-          <w:sz w:val="24"/>
-          <w:szCs w:val="24"/>
-        </w:rPr>
-        <w:t xml:space="preserve">  /</w:t>
-      </w:r>
-      <w:proofErr w:type="spellStart"/>
-      <w:r>
-        <w:rPr>
-          <w:rFonts w:ascii="Calibri" w:hAnsi="Calibri"/>
-          <w:sz w:val="24"/>
-          <w:szCs w:val="24"/>
-        </w:rPr>
-        <w:t>dev</w:t>
-      </w:r>
-      <w:proofErr w:type="spellEnd"/>
-      <w:r>
-        <w:rPr>
-          <w:rFonts w:ascii="Calibri" w:hAnsi="Calibri"/>
-          <w:sz w:val="24"/>
-          <w:szCs w:val="24"/>
-        </w:rPr>
-        <w:t>/</w:t>
-      </w:r>
-      <w:proofErr w:type="spellStart"/>
-      <w:r>
-        <w:rPr>
-          <w:rFonts w:ascii="Calibri" w:hAnsi="Calibri"/>
-          <w:sz w:val="24"/>
-          <w:szCs w:val="24"/>
-        </w:rPr>
-        <w:t>sdxy</w:t>
-      </w:r>
-      <w:proofErr w:type="spellEnd"/>
-      <w:r>
-        <w:rPr>
-          <w:rFonts w:ascii="Calibri" w:hAnsi="Calibri"/>
-          <w:sz w:val="24"/>
-          <w:szCs w:val="24"/>
-        </w:rPr>
-        <w:t xml:space="preserve">  /</w:t>
-      </w:r>
-      <w:proofErr w:type="spellStart"/>
-      <w:r>
-        <w:rPr>
-          <w:rFonts w:ascii="Calibri" w:hAnsi="Calibri"/>
-          <w:sz w:val="24"/>
-          <w:szCs w:val="24"/>
-        </w:rPr>
-        <w:t>dev</w:t>
-      </w:r>
-      <w:proofErr w:type="spellEnd"/>
-      <w:r>
-        <w:rPr>
-          <w:rFonts w:ascii="Calibri" w:hAnsi="Calibri"/>
-          <w:sz w:val="24"/>
-          <w:szCs w:val="24"/>
-        </w:rPr>
-        <w:t>/</w:t>
-      </w:r>
-      <w:proofErr w:type="spellStart"/>
-      <w:r>
-        <w:rPr>
-          <w:rFonts w:ascii="Calibri" w:hAnsi="Calibri"/>
-          <w:sz w:val="24"/>
-          <w:szCs w:val="24"/>
-        </w:rPr>
-        <w:t>srx</w:t>
-      </w:r>
-      <w:proofErr w:type="spellEnd"/>
-      <w:r>
-        <w:rPr>
-          <w:rFonts w:ascii="Calibri" w:hAnsi="Calibri"/>
-          <w:sz w:val="24"/>
-          <w:szCs w:val="24"/>
-        </w:rPr>
-        <w:t xml:space="preserve">  /</w:t>
-      </w:r>
-      <w:proofErr w:type="spellStart"/>
-      <w:r>
-        <w:rPr>
-          <w:rFonts w:ascii="Calibri" w:hAnsi="Calibri"/>
-          <w:sz w:val="24"/>
-          <w:szCs w:val="24"/>
-        </w:rPr>
-        <w:t>dev</w:t>
-      </w:r>
-      <w:proofErr w:type="spellEnd"/>
-      <w:r>
-        <w:rPr>
-          <w:rFonts w:ascii="Calibri" w:hAnsi="Calibri"/>
-          <w:sz w:val="24"/>
-          <w:szCs w:val="24"/>
-        </w:rPr>
-        <w:t>/</w:t>
-      </w:r>
-      <w:proofErr w:type="spellStart"/>
-      <w:r>
-        <w:rPr>
-          <w:rFonts w:ascii="Calibri" w:hAnsi="Calibri"/>
-          <w:sz w:val="24"/>
-          <w:szCs w:val="24"/>
-        </w:rPr>
-        <w:t>mdxpy</w:t>
-      </w:r>
-      <w:proofErr w:type="spellEnd"/>
-      <w:r>
-        <w:rPr>
-          <w:rFonts w:ascii="Calibri" w:hAnsi="Calibri"/>
-          <w:sz w:val="24"/>
-          <w:szCs w:val="24"/>
-        </w:rPr>
-        <w:t xml:space="preserve">  /</w:t>
-      </w:r>
-      <w:proofErr w:type="spellStart"/>
-      <w:r>
-        <w:rPr>
-          <w:rFonts w:ascii="Calibri" w:hAnsi="Calibri"/>
-          <w:sz w:val="24"/>
-          <w:szCs w:val="24"/>
-        </w:rPr>
-        <w:t>dev</w:t>
-      </w:r>
-      <w:proofErr w:type="spellEnd"/>
-      <w:r>
-        <w:rPr>
-          <w:rFonts w:ascii="Calibri" w:hAnsi="Calibri"/>
-          <w:sz w:val="24"/>
-          <w:szCs w:val="24"/>
-        </w:rPr>
-        <w:t>/</w:t>
-      </w:r>
-      <w:proofErr w:type="spellStart"/>
-      <w:r>
-        <w:rPr>
-          <w:rFonts w:ascii="Calibri" w:hAnsi="Calibri"/>
-          <w:sz w:val="24"/>
-          <w:szCs w:val="24"/>
-        </w:rPr>
-        <w:t>vg_name</w:t>
-      </w:r>
-      <w:proofErr w:type="spellEnd"/>
-      <w:r>
-        <w:rPr>
-          <w:rFonts w:ascii="Calibri" w:hAnsi="Calibri"/>
-          <w:sz w:val="24"/>
-          <w:szCs w:val="24"/>
-        </w:rPr>
-        <w:t>/</w:t>
-      </w:r>
-      <w:proofErr w:type="spellStart"/>
-      <w:r>
-        <w:rPr>
-          <w:rFonts w:ascii="Calibri" w:hAnsi="Calibri"/>
-          <w:sz w:val="24"/>
-          <w:szCs w:val="24"/>
-        </w:rPr>
         <w:t>lv_namepx</w:t>
       </w:r>
       <w:proofErr w:type="spellEnd"/>
@@ -583,25 +405,7 @@
           <w:sz w:val="24"/>
           <w:szCs w:val="24"/>
         </w:rPr>
-        <w:t xml:space="preserve">  /</w:t>
-      </w:r>
-      <w:proofErr w:type="spellStart"/>
-      <w:r>
-        <w:rPr>
-          <w:rFonts w:ascii="Calibri" w:hAnsi="Calibri"/>
-          <w:sz w:val="24"/>
-          <w:szCs w:val="24"/>
-        </w:rPr>
-        <w:t>dev</w:t>
-      </w:r>
-      <w:proofErr w:type="spellEnd"/>
-      <w:r>
-        <w:rPr>
-          <w:rFonts w:ascii="Calibri" w:hAnsi="Calibri"/>
-          <w:sz w:val="24"/>
-          <w:szCs w:val="24"/>
-        </w:rPr>
-        <w:t>/</w:t>
+        <w:t xml:space="preserve">  /dev/</w:t>
       </w:r>
       <w:proofErr w:type="spellStart"/>
       <w:r>
@@ -1250,27 +1054,15 @@
           <w:szCs w:val="24"/>
         </w:rPr>
       </w:pPr>
-      <w:proofErr w:type="gramStart"/>
-      <w:r>
-        <w:rPr>
-          <w:rFonts w:ascii="Calibri" w:hAnsi="Calibri"/>
-          <w:iCs/>
-          <w:color w:val="1F497D"/>
-          <w:sz w:val="24"/>
-          <w:szCs w:val="24"/>
-        </w:rPr>
-        <w:t>daemon</w:t>
-      </w:r>
-      <w:proofErr w:type="gramEnd"/>
-      <w:r>
-        <w:rPr>
-          <w:rFonts w:ascii="Calibri" w:hAnsi="Calibri"/>
-          <w:iCs/>
-          <w:color w:val="1F497D"/>
-          <w:sz w:val="24"/>
-          <w:szCs w:val="24"/>
-        </w:rPr>
-        <w:t xml:space="preserve"> type: listen by self or by </w:t>
+      <w:r>
+        <w:rPr>
+          <w:rFonts w:ascii="Calibri" w:hAnsi="Calibri"/>
+          <w:iCs/>
+          <w:color w:val="1F497D"/>
+          <w:sz w:val="24"/>
+          <w:szCs w:val="24"/>
+        </w:rPr>
+        <w:t xml:space="preserve">daemon type: listen by self or by </w:t>
       </w:r>
       <w:proofErr w:type="spellStart"/>
       <w:r>
@@ -1331,7 +1123,6 @@
         </w:rPr>
       </w:pPr>
       <w:proofErr w:type="spellStart"/>
-      <w:proofErr w:type="gramStart"/>
       <w:r>
         <w:rPr>
           <w:rFonts w:ascii="Calibri" w:hAnsi="Calibri"/>
@@ -1344,7 +1135,6 @@
         <w:t>init</w:t>
       </w:r>
       <w:proofErr w:type="spellEnd"/>
-      <w:proofErr w:type="gramEnd"/>
       <w:r>
         <w:rPr>
           <w:rFonts w:ascii="Calibri" w:hAnsi="Calibri"/>
@@ -1394,7 +1184,6 @@
         </w:rPr>
       </w:pPr>
       <w:proofErr w:type="spellStart"/>
-      <w:proofErr w:type="gramStart"/>
       <w:r>
         <w:rPr>
           <w:rFonts w:ascii="Calibri" w:hAnsi="Calibri"/>
@@ -1407,7 +1196,6 @@
         <w:t>init</w:t>
       </w:r>
       <w:proofErr w:type="spellEnd"/>
-      <w:proofErr w:type="gramEnd"/>
       <w:r>
         <w:rPr>
           <w:rFonts w:ascii="Calibri" w:hAnsi="Calibri"/>
@@ -1456,7 +1244,6 @@
           <w:szCs w:val="24"/>
         </w:rPr>
       </w:pPr>
-      <w:proofErr w:type="gramStart"/>
       <w:r>
         <w:rPr>
           <w:rFonts w:ascii="Calibri" w:hAnsi="Calibri"/>
@@ -1466,10 +1253,13 @@
           <w:sz w:val="24"/>
           <w:szCs w:val="24"/>
         </w:rPr>
-        <w:t>process</w:t>
-      </w:r>
-      <w:proofErr w:type="gramEnd"/>
-      <w:r>
+        <w:t>process system call:</w:t>
+      </w:r>
+    </w:p>
+    <w:p>
+      <w:pPr>
+        <w:spacing w:after="0" w:line="360" w:lineRule="auto"/>
+        <w:jc w:val="left"/>
         <w:rPr>
           <w:rFonts w:ascii="Calibri" w:hAnsi="Calibri"/>
           <w:i/>
@@ -1478,13 +1268,8 @@
           <w:sz w:val="24"/>
           <w:szCs w:val="24"/>
         </w:rPr>
-        <w:t xml:space="preserve"> system call:</w:t>
-      </w:r>
-    </w:p>
-    <w:p>
-      <w:pPr>
-        <w:spacing w:after="0" w:line="360" w:lineRule="auto"/>
-        <w:jc w:val="left"/>
+      </w:pPr>
+      <w:r>
         <w:rPr>
           <w:rFonts w:ascii="Calibri" w:hAnsi="Calibri"/>
           <w:i/>
@@ -1493,9 +1278,13 @@
           <w:sz w:val="24"/>
           <w:szCs w:val="24"/>
         </w:rPr>
-      </w:pPr>
-      <w:proofErr w:type="gramStart"/>
-      <w:r>
+        <w:t>fork()&amp;exec() - fork child process</w:t>
+      </w:r>
+    </w:p>
+    <w:p>
+      <w:pPr>
+        <w:spacing w:after="0" w:line="360" w:lineRule="auto"/>
+        <w:jc w:val="left"/>
         <w:rPr>
           <w:rFonts w:ascii="Calibri" w:hAnsi="Calibri"/>
           <w:i/>
@@ -1504,9 +1293,7 @@
           <w:sz w:val="24"/>
           <w:szCs w:val="24"/>
         </w:rPr>
-        <w:t>fork(</w:t>
-      </w:r>
-      <w:proofErr w:type="gramEnd"/>
+      </w:pPr>
       <w:r>
         <w:rPr>
           <w:rFonts w:ascii="Calibri" w:hAnsi="Calibri"/>
@@ -1516,7 +1303,7 @@
           <w:sz w:val="24"/>
           <w:szCs w:val="24"/>
         </w:rPr>
-        <w:t>)&amp;exec() - fork child process</w:t>
+        <w:t>exit()&amp;SIGCLD - release address space, send signal</w:t>
       </w:r>
     </w:p>
     <w:p>
@@ -1532,7 +1319,6 @@
           <w:szCs w:val="24"/>
         </w:rPr>
       </w:pPr>
-      <w:proofErr w:type="gramStart"/>
       <w:r>
         <w:rPr>
           <w:rFonts w:ascii="Calibri" w:hAnsi="Calibri"/>
@@ -1542,10 +1328,13 @@
           <w:sz w:val="24"/>
           <w:szCs w:val="24"/>
         </w:rPr>
-        <w:t>exit(</w:t>
-      </w:r>
-      <w:proofErr w:type="gramEnd"/>
-      <w:r>
+        <w:t>wait() - destroy zombie data structure</w:t>
+      </w:r>
+    </w:p>
+    <w:p>
+      <w:pPr>
+        <w:spacing w:after="0" w:line="360" w:lineRule="auto"/>
+        <w:jc w:val="left"/>
         <w:rPr>
           <w:rFonts w:ascii="Calibri" w:hAnsi="Calibri"/>
           <w:i/>
@@ -1554,7 +1343,378 @@
           <w:sz w:val="24"/>
           <w:szCs w:val="24"/>
         </w:rPr>
-        <w:t>)&amp;SIGCLD - release address space, send signal</w:t>
+      </w:pPr>
+      <w:r>
+        <w:rPr>
+          <w:rFonts w:ascii="Calibri" w:hAnsi="Calibri"/>
+          <w:i/>
+          <w:iCs/>
+          <w:color w:val="FF0000"/>
+          <w:sz w:val="24"/>
+          <w:szCs w:val="24"/>
+        </w:rPr>
+        <w:t>shell – fork(),exec(),wait()  shell &amp; - fork(),exec()  system() – fork(),exec(),wait()</w:t>
+      </w:r>
+    </w:p>
+    <w:p>
+      <w:pPr>
+        <w:spacing w:after="0" w:line="360" w:lineRule="auto"/>
+        <w:jc w:val="left"/>
+        <w:rPr>
+          <w:rFonts w:ascii="Calibri" w:hAnsi="Calibri"/>
+          <w:b/>
+          <w:bCs/>
+          <w:sz w:val="24"/>
+          <w:szCs w:val="24"/>
+        </w:rPr>
+      </w:pPr>
+      <w:r>
+        <w:rPr>
+          <w:rFonts w:ascii="Calibri" w:hAnsi="Calibri"/>
+          <w:b/>
+          <w:bCs/>
+          <w:sz w:val="24"/>
+          <w:szCs w:val="24"/>
+        </w:rPr>
+        <w:t>5.X window system</w:t>
+      </w:r>
+    </w:p>
+    <w:p>
+      <w:pPr>
+        <w:spacing w:after="0" w:line="360" w:lineRule="auto"/>
+        <w:jc w:val="left"/>
+        <w:rPr>
+          <w:rFonts w:ascii="Calibri" w:hAnsi="Calibri"/>
+          <w:sz w:val="24"/>
+          <w:szCs w:val="24"/>
+        </w:rPr>
+      </w:pPr>
+      <w:r>
+        <w:rPr>
+          <w:rFonts w:ascii="Calibri" w:hAnsi="Calibri"/>
+          <w:sz w:val="24"/>
+          <w:szCs w:val="24"/>
+        </w:rPr>
+        <w:lastRenderedPageBreak/>
+        <w:t xml:space="preserve">X client – </w:t>
+      </w:r>
+      <w:proofErr w:type="spellStart"/>
+      <w:r>
+        <w:rPr>
+          <w:rFonts w:ascii="Calibri" w:hAnsi="Calibri"/>
+          <w:sz w:val="24"/>
+          <w:szCs w:val="24"/>
+        </w:rPr>
+        <w:t>xdm</w:t>
+      </w:r>
+      <w:proofErr w:type="spellEnd"/>
+      <w:r>
+        <w:rPr>
+          <w:rFonts w:ascii="Calibri" w:hAnsi="Calibri"/>
+          <w:sz w:val="24"/>
+          <w:szCs w:val="24"/>
+        </w:rPr>
+        <w:t>(</w:t>
+      </w:r>
+      <w:proofErr w:type="spellStart"/>
+      <w:r>
+        <w:rPr>
+          <w:rFonts w:ascii="Calibri" w:hAnsi="Calibri"/>
+          <w:sz w:val="24"/>
+          <w:szCs w:val="24"/>
+        </w:rPr>
+        <w:t>gdm</w:t>
+      </w:r>
+      <w:proofErr w:type="spellEnd"/>
+      <w:r>
+        <w:rPr>
+          <w:rFonts w:ascii="Calibri" w:hAnsi="Calibri"/>
+          <w:sz w:val="24"/>
+          <w:szCs w:val="24"/>
+        </w:rPr>
+        <w:t>/</w:t>
+      </w:r>
+      <w:proofErr w:type="spellStart"/>
+      <w:r>
+        <w:rPr>
+          <w:rFonts w:ascii="Calibri" w:hAnsi="Calibri"/>
+          <w:sz w:val="24"/>
+          <w:szCs w:val="24"/>
+        </w:rPr>
+        <w:t>kdm</w:t>
+      </w:r>
+      <w:proofErr w:type="spellEnd"/>
+      <w:r>
+        <w:rPr>
+          <w:rFonts w:ascii="Calibri" w:hAnsi="Calibri"/>
+          <w:sz w:val="24"/>
+          <w:szCs w:val="24"/>
+        </w:rPr>
+        <w:t xml:space="preserve">) -&gt; </w:t>
+      </w:r>
+      <w:proofErr w:type="spellStart"/>
+      <w:r>
+        <w:rPr>
+          <w:rFonts w:ascii="Calibri" w:hAnsi="Calibri"/>
+          <w:sz w:val="24"/>
+          <w:szCs w:val="24"/>
+        </w:rPr>
+        <w:t>xwm</w:t>
+      </w:r>
+      <w:proofErr w:type="spellEnd"/>
+      <w:r>
+        <w:rPr>
+          <w:rFonts w:ascii="Calibri" w:hAnsi="Calibri"/>
+          <w:sz w:val="24"/>
+          <w:szCs w:val="24"/>
+        </w:rPr>
+        <w:t>(gnome/</w:t>
+      </w:r>
+      <w:proofErr w:type="spellStart"/>
+      <w:r>
+        <w:rPr>
+          <w:rFonts w:ascii="Calibri" w:hAnsi="Calibri"/>
+          <w:sz w:val="24"/>
+          <w:szCs w:val="24"/>
+        </w:rPr>
+        <w:t>kde</w:t>
+      </w:r>
+      <w:proofErr w:type="spellEnd"/>
+      <w:r>
+        <w:rPr>
+          <w:rFonts w:ascii="Calibri" w:hAnsi="Calibri"/>
+          <w:sz w:val="24"/>
+          <w:szCs w:val="24"/>
+        </w:rPr>
+        <w:t>) -&gt; app(</w:t>
+      </w:r>
+      <w:proofErr w:type="spellStart"/>
+      <w:r>
+        <w:rPr>
+          <w:rFonts w:ascii="Calibri" w:hAnsi="Calibri"/>
+          <w:sz w:val="24"/>
+          <w:szCs w:val="24"/>
+        </w:rPr>
+        <w:t>vmware</w:t>
+      </w:r>
+      <w:proofErr w:type="spellEnd"/>
+      <w:r>
+        <w:rPr>
+          <w:rFonts w:ascii="Calibri" w:hAnsi="Calibri"/>
+          <w:sz w:val="24"/>
+          <w:szCs w:val="24"/>
+        </w:rPr>
+        <w:t>)</w:t>
+      </w:r>
+    </w:p>
+    <w:p>
+      <w:pPr>
+        <w:spacing w:after="0" w:line="360" w:lineRule="auto"/>
+        <w:jc w:val="left"/>
+        <w:rPr>
+          <w:rFonts w:ascii="Calibri" w:hAnsi="Calibri"/>
+          <w:sz w:val="24"/>
+          <w:szCs w:val="24"/>
+        </w:rPr>
+      </w:pPr>
+      <w:r>
+        <w:rPr>
+          <w:rFonts w:ascii="Calibri" w:hAnsi="Calibri"/>
+          <w:sz w:val="24"/>
+          <w:szCs w:val="24"/>
+        </w:rPr>
+        <w:t xml:space="preserve">X server – X / </w:t>
+      </w:r>
+      <w:proofErr w:type="spellStart"/>
+      <w:r>
+        <w:rPr>
+          <w:rFonts w:ascii="Calibri" w:hAnsi="Calibri"/>
+          <w:sz w:val="24"/>
+          <w:szCs w:val="24"/>
+        </w:rPr>
+        <w:t>xming</w:t>
+      </w:r>
+      <w:proofErr w:type="spellEnd"/>
+    </w:p>
+    <w:p>
+      <w:pPr>
+        <w:spacing w:after="0" w:line="360" w:lineRule="auto"/>
+        <w:jc w:val="left"/>
+        <w:rPr>
+          <w:rFonts w:ascii="Calibri" w:hAnsi="Calibri"/>
+          <w:sz w:val="24"/>
+          <w:szCs w:val="24"/>
+        </w:rPr>
+      </w:pPr>
+      <w:r>
+        <w:rPr>
+          <w:rFonts w:ascii="Calibri" w:hAnsi="Calibri"/>
+          <w:sz w:val="24"/>
+          <w:szCs w:val="24"/>
+        </w:rPr>
+        <w:t>Soft: xorg-x11, xorg-x11-server</w:t>
+      </w:r>
+      <w:r>
+        <w:rPr>
+          <w:rFonts w:ascii="Calibri" w:hAnsi="Calibri"/>
+          <w:sz w:val="24"/>
+          <w:szCs w:val="24"/>
+        </w:rPr>
+        <w:t>, gnome</w:t>
+      </w:r>
+    </w:p>
+    <w:p>
+      <w:pPr>
+        <w:spacing w:after="0" w:line="360" w:lineRule="auto"/>
+        <w:jc w:val="left"/>
+        <w:rPr>
+          <w:rFonts w:ascii="Calibri" w:hAnsi="Calibri"/>
+          <w:b/>
+          <w:bCs/>
+          <w:sz w:val="24"/>
+          <w:szCs w:val="24"/>
+        </w:rPr>
+      </w:pPr>
+      <w:r>
+        <w:rPr>
+          <w:rFonts w:ascii="Calibri" w:hAnsi="Calibri"/>
+          <w:b/>
+          <w:bCs/>
+          <w:sz w:val="24"/>
+          <w:szCs w:val="24"/>
+        </w:rPr>
+        <w:t xml:space="preserve">6. </w:t>
+      </w:r>
+      <w:proofErr w:type="spellStart"/>
+      <w:r>
+        <w:rPr>
+          <w:rFonts w:ascii="Calibri" w:hAnsi="Calibri"/>
+          <w:b/>
+          <w:bCs/>
+          <w:sz w:val="24"/>
+          <w:szCs w:val="24"/>
+        </w:rPr>
+        <w:t>inode</w:t>
+      </w:r>
+      <w:proofErr w:type="spellEnd"/>
+      <w:r>
+        <w:rPr>
+          <w:rFonts w:ascii="Calibri" w:hAnsi="Calibri"/>
+          <w:b/>
+          <w:bCs/>
+          <w:sz w:val="24"/>
+          <w:szCs w:val="24"/>
+        </w:rPr>
+        <w:t>/block</w:t>
+      </w:r>
+    </w:p>
+    <w:p>
+      <w:pPr>
+        <w:spacing w:after="0" w:line="360" w:lineRule="auto"/>
+        <w:jc w:val="left"/>
+        <w:rPr>
+          <w:rFonts w:ascii="Calibri" w:hAnsi="Calibri"/>
+          <w:sz w:val="24"/>
+          <w:szCs w:val="24"/>
+        </w:rPr>
+      </w:pPr>
+      <w:proofErr w:type="spellStart"/>
+      <w:r>
+        <w:rPr>
+          <w:rFonts w:ascii="Calibri" w:hAnsi="Calibri"/>
+          <w:sz w:val="24"/>
+          <w:szCs w:val="24"/>
+        </w:rPr>
+        <w:t>Inode</w:t>
+      </w:r>
+      <w:proofErr w:type="spellEnd"/>
+      <w:r>
+        <w:rPr>
+          <w:rFonts w:ascii="Calibri" w:hAnsi="Calibri"/>
+          <w:sz w:val="24"/>
+          <w:szCs w:val="24"/>
+        </w:rPr>
+        <w:t xml:space="preserve"> table - </w:t>
+      </w:r>
+      <w:proofErr w:type="spellStart"/>
+      <w:r>
+        <w:rPr>
+          <w:rFonts w:ascii="Calibri" w:hAnsi="Calibri"/>
+          <w:sz w:val="24"/>
+          <w:szCs w:val="24"/>
+        </w:rPr>
+        <w:t>inode</w:t>
+      </w:r>
+      <w:proofErr w:type="spellEnd"/>
+      <w:r>
+        <w:rPr>
+          <w:rFonts w:ascii="Calibri" w:hAnsi="Calibri"/>
+          <w:sz w:val="24"/>
+          <w:szCs w:val="24"/>
+        </w:rPr>
+        <w:t xml:space="preserve"> </w:t>
+      </w:r>
+      <w:proofErr w:type="spellStart"/>
+      <w:r>
+        <w:rPr>
+          <w:rFonts w:ascii="Calibri" w:hAnsi="Calibri"/>
+          <w:sz w:val="24"/>
+          <w:szCs w:val="24"/>
+        </w:rPr>
+        <w:t>num</w:t>
+      </w:r>
+      <w:proofErr w:type="spellEnd"/>
+      <w:r>
+        <w:rPr>
+          <w:rFonts w:ascii="Calibri" w:hAnsi="Calibri"/>
+          <w:sz w:val="24"/>
+          <w:szCs w:val="24"/>
+        </w:rPr>
+        <w:t xml:space="preserve">, access permission, </w:t>
+      </w:r>
+      <w:proofErr w:type="spellStart"/>
+      <w:r>
+        <w:rPr>
+          <w:rFonts w:ascii="Calibri" w:hAnsi="Calibri"/>
+          <w:sz w:val="24"/>
+          <w:szCs w:val="24"/>
+        </w:rPr>
+        <w:t>uid</w:t>
+      </w:r>
+      <w:proofErr w:type="spellEnd"/>
+      <w:r>
+        <w:rPr>
+          <w:rFonts w:ascii="Calibri" w:hAnsi="Calibri"/>
+          <w:sz w:val="24"/>
+          <w:szCs w:val="24"/>
+        </w:rPr>
+        <w:t xml:space="preserve">, </w:t>
+      </w:r>
+      <w:proofErr w:type="spellStart"/>
+      <w:r>
+        <w:rPr>
+          <w:rFonts w:ascii="Calibri" w:hAnsi="Calibri"/>
+          <w:sz w:val="24"/>
+          <w:szCs w:val="24"/>
+        </w:rPr>
+        <w:t>gid</w:t>
+      </w:r>
+      <w:proofErr w:type="spellEnd"/>
+      <w:r>
+        <w:rPr>
+          <w:rFonts w:ascii="Calibri" w:hAnsi="Calibri"/>
+          <w:sz w:val="24"/>
+          <w:szCs w:val="24"/>
+        </w:rPr>
+        <w:t>, access time, modify time, change time</w:t>
+      </w:r>
+      <w:r>
+        <w:rPr>
+          <w:rFonts w:ascii="Calibri" w:hAnsi="Calibri"/>
+          <w:sz w:val="24"/>
+          <w:szCs w:val="24"/>
+        </w:rPr>
+        <w:t>, handler</w:t>
       </w:r>
       <w:bookmarkStart w:id="0" w:name="_GoBack"/>
       <w:bookmarkEnd w:id="0"/>
@@ -1565,365 +1725,26 @@
         <w:jc w:val="left"/>
         <w:rPr>
           <w:rFonts w:ascii="Calibri" w:hAnsi="Calibri"/>
-          <w:i/>
-          <w:iCs/>
-          <w:color w:val="FF0000"/>
-          <w:sz w:val="24"/>
-          <w:szCs w:val="24"/>
-        </w:rPr>
-      </w:pPr>
-      <w:proofErr w:type="gramStart"/>
-      <w:r>
-        <w:rPr>
-          <w:rFonts w:ascii="Calibri" w:hAnsi="Calibri"/>
-          <w:i/>
-          <w:iCs/>
-          <w:color w:val="FF0000"/>
-          <w:sz w:val="24"/>
-          <w:szCs w:val="24"/>
-        </w:rPr>
-        <w:t>wait(</w:t>
-      </w:r>
-      <w:proofErr w:type="gramEnd"/>
-      <w:r>
-        <w:rPr>
-          <w:rFonts w:ascii="Calibri" w:hAnsi="Calibri"/>
-          <w:i/>
-          <w:iCs/>
-          <w:color w:val="FF0000"/>
-          <w:sz w:val="24"/>
-          <w:szCs w:val="24"/>
-        </w:rPr>
-        <w:t>) - destroy zombie data structure</w:t>
-      </w:r>
-    </w:p>
-    <w:p>
-      <w:pPr>
-        <w:spacing w:after="0" w:line="360" w:lineRule="auto"/>
-        <w:jc w:val="left"/>
-        <w:rPr>
-          <w:rFonts w:ascii="Calibri" w:hAnsi="Calibri"/>
-          <w:i/>
-          <w:iCs/>
-          <w:color w:val="FF0000"/>
-          <w:sz w:val="24"/>
-          <w:szCs w:val="24"/>
-        </w:rPr>
-      </w:pPr>
-      <w:r>
-        <w:rPr>
-          <w:rFonts w:ascii="Calibri" w:hAnsi="Calibri"/>
-          <w:i/>
-          <w:iCs/>
-          <w:color w:val="FF0000"/>
-          <w:sz w:val="24"/>
-          <w:szCs w:val="24"/>
-        </w:rPr>
-        <w:t>shell – fork(),exec(),wait()  shell &amp; - fork(),exec()  system() – fork(),exec(),wait()</w:t>
-      </w:r>
-    </w:p>
-    <w:p>
-      <w:pPr>
-        <w:spacing w:after="0" w:line="360" w:lineRule="auto"/>
-        <w:jc w:val="left"/>
-        <w:rPr>
-          <w:rFonts w:ascii="Calibri" w:hAnsi="Calibri"/>
-          <w:b/>
-          <w:bCs/>
-          <w:sz w:val="24"/>
-          <w:szCs w:val="24"/>
-        </w:rPr>
-      </w:pPr>
-      <w:proofErr w:type="gramStart"/>
-      <w:r>
-        <w:rPr>
-          <w:rFonts w:ascii="Calibri" w:hAnsi="Calibri"/>
-          <w:b/>
-          <w:bCs/>
-          <w:sz w:val="24"/>
-          <w:szCs w:val="24"/>
-        </w:rPr>
-        <w:t>5.X</w:t>
-      </w:r>
-      <w:proofErr w:type="gramEnd"/>
-      <w:r>
-        <w:rPr>
-          <w:rFonts w:ascii="Calibri" w:hAnsi="Calibri"/>
-          <w:b/>
-          <w:bCs/>
-          <w:sz w:val="24"/>
-          <w:szCs w:val="24"/>
-        </w:rPr>
-        <w:t xml:space="preserve"> window system</w:t>
-      </w:r>
-    </w:p>
-    <w:p>
-      <w:pPr>
-        <w:spacing w:after="0" w:line="360" w:lineRule="auto"/>
-        <w:jc w:val="left"/>
-        <w:rPr>
-          <w:rFonts w:ascii="Calibri" w:hAnsi="Calibri"/>
-          <w:sz w:val="24"/>
-          <w:szCs w:val="24"/>
-        </w:rPr>
-      </w:pPr>
-      <w:r>
-        <w:rPr>
-          <w:rFonts w:ascii="Calibri" w:hAnsi="Calibri"/>
-          <w:sz w:val="24"/>
-          <w:szCs w:val="24"/>
-        </w:rPr>
-        <w:lastRenderedPageBreak/>
-        <w:t xml:space="preserve">X client – </w:t>
-      </w:r>
-      <w:proofErr w:type="spellStart"/>
-      <w:r>
-        <w:rPr>
-          <w:rFonts w:ascii="Calibri" w:hAnsi="Calibri"/>
-          <w:sz w:val="24"/>
-          <w:szCs w:val="24"/>
-        </w:rPr>
-        <w:t>xdm</w:t>
-      </w:r>
-      <w:proofErr w:type="spellEnd"/>
-      <w:r>
-        <w:rPr>
-          <w:rFonts w:ascii="Calibri" w:hAnsi="Calibri"/>
-          <w:sz w:val="24"/>
-          <w:szCs w:val="24"/>
-        </w:rPr>
-        <w:t>(</w:t>
-      </w:r>
-      <w:proofErr w:type="spellStart"/>
-      <w:r>
-        <w:rPr>
-          <w:rFonts w:ascii="Calibri" w:hAnsi="Calibri"/>
-          <w:sz w:val="24"/>
-          <w:szCs w:val="24"/>
-        </w:rPr>
-        <w:t>gdm</w:t>
-      </w:r>
-      <w:proofErr w:type="spellEnd"/>
-      <w:r>
-        <w:rPr>
-          <w:rFonts w:ascii="Calibri" w:hAnsi="Calibri"/>
-          <w:sz w:val="24"/>
-          <w:szCs w:val="24"/>
-        </w:rPr>
-        <w:t>/</w:t>
-      </w:r>
-      <w:proofErr w:type="spellStart"/>
-      <w:r>
-        <w:rPr>
-          <w:rFonts w:ascii="Calibri" w:hAnsi="Calibri"/>
-          <w:sz w:val="24"/>
-          <w:szCs w:val="24"/>
-        </w:rPr>
-        <w:t>kdm</w:t>
-      </w:r>
-      <w:proofErr w:type="spellEnd"/>
-      <w:r>
-        <w:rPr>
-          <w:rFonts w:ascii="Calibri" w:hAnsi="Calibri"/>
-          <w:sz w:val="24"/>
-          <w:szCs w:val="24"/>
-        </w:rPr>
-        <w:t xml:space="preserve">) -&gt; </w:t>
-      </w:r>
-      <w:proofErr w:type="spellStart"/>
-      <w:r>
-        <w:rPr>
-          <w:rFonts w:ascii="Calibri" w:hAnsi="Calibri"/>
-          <w:sz w:val="24"/>
-          <w:szCs w:val="24"/>
-        </w:rPr>
-        <w:t>xwm</w:t>
-      </w:r>
-      <w:proofErr w:type="spellEnd"/>
-      <w:r>
-        <w:rPr>
-          <w:rFonts w:ascii="Calibri" w:hAnsi="Calibri"/>
-          <w:sz w:val="24"/>
-          <w:szCs w:val="24"/>
-        </w:rPr>
-        <w:t>(gnome/</w:t>
-      </w:r>
-      <w:proofErr w:type="spellStart"/>
-      <w:r>
-        <w:rPr>
-          <w:rFonts w:ascii="Calibri" w:hAnsi="Calibri"/>
-          <w:sz w:val="24"/>
-          <w:szCs w:val="24"/>
-        </w:rPr>
-        <w:t>kde</w:t>
-      </w:r>
-      <w:proofErr w:type="spellEnd"/>
-      <w:r>
-        <w:rPr>
-          <w:rFonts w:ascii="Calibri" w:hAnsi="Calibri"/>
-          <w:sz w:val="24"/>
-          <w:szCs w:val="24"/>
-        </w:rPr>
-        <w:t>) -&gt; app(</w:t>
-      </w:r>
-      <w:proofErr w:type="spellStart"/>
-      <w:r>
-        <w:rPr>
-          <w:rFonts w:ascii="Calibri" w:hAnsi="Calibri"/>
-          <w:sz w:val="24"/>
-          <w:szCs w:val="24"/>
-        </w:rPr>
-        <w:t>vmware</w:t>
-      </w:r>
-      <w:proofErr w:type="spellEnd"/>
-      <w:r>
-        <w:rPr>
-          <w:rFonts w:ascii="Calibri" w:hAnsi="Calibri"/>
-          <w:sz w:val="24"/>
-          <w:szCs w:val="24"/>
-        </w:rPr>
-        <w:t>)</w:t>
-      </w:r>
-    </w:p>
-    <w:p>
-      <w:pPr>
-        <w:spacing w:after="0" w:line="360" w:lineRule="auto"/>
-        <w:jc w:val="left"/>
-        <w:rPr>
-          <w:rFonts w:ascii="Calibri" w:hAnsi="Calibri"/>
-          <w:sz w:val="24"/>
-          <w:szCs w:val="24"/>
-        </w:rPr>
-      </w:pPr>
-      <w:r>
-        <w:rPr>
-          <w:rFonts w:ascii="Calibri" w:hAnsi="Calibri"/>
-          <w:sz w:val="24"/>
-          <w:szCs w:val="24"/>
-        </w:rPr>
-        <w:t xml:space="preserve">X server – X / </w:t>
-      </w:r>
-      <w:proofErr w:type="spellStart"/>
-      <w:r>
-        <w:rPr>
-          <w:rFonts w:ascii="Calibri" w:hAnsi="Calibri"/>
-          <w:sz w:val="24"/>
-          <w:szCs w:val="24"/>
-        </w:rPr>
-        <w:t>xming</w:t>
-      </w:r>
-      <w:proofErr w:type="spellEnd"/>
-    </w:p>
-    <w:p>
-      <w:pPr>
-        <w:spacing w:after="0" w:line="360" w:lineRule="auto"/>
-        <w:jc w:val="left"/>
-        <w:rPr>
-          <w:rFonts w:ascii="Calibri" w:hAnsi="Calibri"/>
-          <w:sz w:val="24"/>
-          <w:szCs w:val="24"/>
-        </w:rPr>
-      </w:pPr>
-      <w:r>
-        <w:rPr>
-          <w:rFonts w:ascii="Calibri" w:hAnsi="Calibri"/>
-          <w:sz w:val="24"/>
-          <w:szCs w:val="24"/>
-        </w:rPr>
-        <w:t>Soft: xorg-x11, xorg-x11-server</w:t>
-      </w:r>
-      <w:r>
-        <w:rPr>
-          <w:rFonts w:ascii="Calibri" w:hAnsi="Calibri"/>
-          <w:sz w:val="24"/>
-          <w:szCs w:val="24"/>
-        </w:rPr>
-        <w:t>, gnome</w:t>
-      </w:r>
-    </w:p>
-    <w:p>
-      <w:pPr>
-        <w:spacing w:after="0" w:line="360" w:lineRule="auto"/>
-        <w:jc w:val="left"/>
-        <w:rPr>
-          <w:rFonts w:ascii="Calibri" w:hAnsi="Calibri"/>
-          <w:b/>
-          <w:bCs/>
-          <w:sz w:val="24"/>
-          <w:szCs w:val="24"/>
-        </w:rPr>
-      </w:pPr>
-      <w:r>
-        <w:rPr>
-          <w:rFonts w:ascii="Calibri" w:hAnsi="Calibri"/>
-          <w:b/>
-          <w:bCs/>
-          <w:sz w:val="24"/>
-          <w:szCs w:val="24"/>
-        </w:rPr>
-        <w:t xml:space="preserve">6. </w:t>
-      </w:r>
-      <w:proofErr w:type="spellStart"/>
-      <w:r>
-        <w:rPr>
-          <w:rFonts w:ascii="Calibri" w:hAnsi="Calibri"/>
-          <w:b/>
-          <w:bCs/>
-          <w:sz w:val="24"/>
-          <w:szCs w:val="24"/>
-        </w:rPr>
-        <w:t>inode</w:t>
-      </w:r>
-      <w:proofErr w:type="spellEnd"/>
-      <w:r>
-        <w:rPr>
-          <w:rFonts w:ascii="Calibri" w:hAnsi="Calibri"/>
-          <w:b/>
-          <w:bCs/>
-          <w:sz w:val="24"/>
-          <w:szCs w:val="24"/>
-        </w:rPr>
-        <w:t>/block</w:t>
-      </w:r>
-    </w:p>
-    <w:p>
-      <w:pPr>
-        <w:spacing w:after="0" w:line="360" w:lineRule="auto"/>
-        <w:jc w:val="left"/>
-        <w:rPr>
-          <w:rFonts w:ascii="Calibri" w:hAnsi="Calibri"/>
-          <w:sz w:val="24"/>
-          <w:szCs w:val="24"/>
-        </w:rPr>
-      </w:pPr>
-      <w:proofErr w:type="spellStart"/>
-      <w:r>
-        <w:rPr>
-          <w:rFonts w:ascii="Calibri" w:hAnsi="Calibri"/>
-          <w:sz w:val="24"/>
-          <w:szCs w:val="24"/>
-        </w:rPr>
-        <w:t>Inode</w:t>
-      </w:r>
-      <w:proofErr w:type="spellEnd"/>
-      <w:r>
-        <w:rPr>
-          <w:rFonts w:ascii="Calibri" w:hAnsi="Calibri"/>
-          <w:sz w:val="24"/>
-          <w:szCs w:val="24"/>
-        </w:rPr>
-        <w:t xml:space="preserve"> table - </w:t>
-      </w:r>
-      <w:proofErr w:type="spellStart"/>
-      <w:r>
-        <w:rPr>
-          <w:rFonts w:ascii="Calibri" w:hAnsi="Calibri"/>
-          <w:sz w:val="24"/>
-          <w:szCs w:val="24"/>
-        </w:rPr>
-        <w:t>inode</w:t>
-      </w:r>
-      <w:proofErr w:type="spellEnd"/>
+          <w:sz w:val="24"/>
+          <w:szCs w:val="24"/>
+        </w:rPr>
+      </w:pPr>
+      <w:r>
+        <w:rPr>
+          <w:rFonts w:ascii="Calibri" w:hAnsi="Calibri"/>
+          <w:sz w:val="24"/>
+          <w:szCs w:val="24"/>
+        </w:rPr>
+        <w:t xml:space="preserve">Block </w:t>
+      </w:r>
+      <w:r>
+        <w:rPr>
+          <w:rFonts w:ascii="Calibri" w:hAnsi="Calibri"/>
+          <w:sz w:val="24"/>
+          <w:szCs w:val="24"/>
+        </w:rPr>
+        <w:t>-</w:t>
+      </w:r>
       <w:r>
         <w:rPr>
           <w:rFonts w:ascii="Calibri" w:hAnsi="Calibri"/>
@@ -1932,120 +1753,13 @@
         </w:rPr>
         <w:t xml:space="preserve"> </w:t>
       </w:r>
-      <w:proofErr w:type="spellStart"/>
-      <w:r>
-        <w:rPr>
-          <w:rFonts w:ascii="Calibri" w:hAnsi="Calibri"/>
-          <w:sz w:val="24"/>
-          <w:szCs w:val="24"/>
-        </w:rPr>
-        <w:t>num</w:t>
-      </w:r>
-      <w:proofErr w:type="spellEnd"/>
-      <w:r>
-        <w:rPr>
-          <w:rFonts w:ascii="Calibri" w:hAnsi="Calibri"/>
-          <w:sz w:val="24"/>
-          <w:szCs w:val="24"/>
-        </w:rPr>
-        <w:t xml:space="preserve">, access permission, </w:t>
-      </w:r>
-      <w:proofErr w:type="spellStart"/>
-      <w:r>
-        <w:rPr>
-          <w:rFonts w:ascii="Calibri" w:hAnsi="Calibri"/>
-          <w:sz w:val="24"/>
-          <w:szCs w:val="24"/>
-        </w:rPr>
-        <w:t>uid</w:t>
-      </w:r>
-      <w:proofErr w:type="spellEnd"/>
-      <w:r>
-        <w:rPr>
-          <w:rFonts w:ascii="Calibri" w:hAnsi="Calibri"/>
-          <w:sz w:val="24"/>
-          <w:szCs w:val="24"/>
-        </w:rPr>
-        <w:t xml:space="preserve">, </w:t>
-      </w:r>
-      <w:proofErr w:type="spellStart"/>
-      <w:r>
-        <w:rPr>
-          <w:rFonts w:ascii="Calibri" w:hAnsi="Calibri"/>
-          <w:sz w:val="24"/>
-          <w:szCs w:val="24"/>
-        </w:rPr>
-        <w:t>gid</w:t>
-      </w:r>
-      <w:proofErr w:type="spellEnd"/>
-      <w:r>
-        <w:rPr>
-          <w:rFonts w:ascii="Calibri" w:hAnsi="Calibri"/>
-          <w:sz w:val="24"/>
-          <w:szCs w:val="24"/>
-        </w:rPr>
-        <w:t>, access time, modify time, change time</w:t>
-      </w:r>
-    </w:p>
-    <w:p>
-      <w:pPr>
-        <w:spacing w:after="0" w:line="360" w:lineRule="auto"/>
-        <w:jc w:val="left"/>
-        <w:rPr>
-          <w:rFonts w:ascii="Calibri" w:hAnsi="Calibri"/>
-          <w:sz w:val="24"/>
-          <w:szCs w:val="24"/>
-        </w:rPr>
-      </w:pPr>
-      <w:r>
-        <w:rPr>
-          <w:rFonts w:ascii="Calibri" w:hAnsi="Calibri"/>
-          <w:sz w:val="24"/>
-          <w:szCs w:val="24"/>
-        </w:rPr>
-        <w:t xml:space="preserve">Block </w:t>
-      </w:r>
-      <w:r>
-        <w:rPr>
-          <w:rFonts w:ascii="Calibri" w:hAnsi="Calibri"/>
-          <w:sz w:val="24"/>
-          <w:szCs w:val="24"/>
-        </w:rPr>
-        <w:t>-</w:t>
-      </w:r>
-      <w:r>
-        <w:rPr>
-          <w:rFonts w:ascii="Calibri" w:hAnsi="Calibri"/>
-          <w:sz w:val="24"/>
-          <w:szCs w:val="24"/>
-        </w:rPr>
-        <w:t xml:space="preserve"> </w:t>
-      </w:r>
-      <w:r>
-        <w:rPr>
-          <w:rFonts w:ascii="Calibri" w:hAnsi="Calibri"/>
-          <w:sz w:val="24"/>
-          <w:szCs w:val="24"/>
-        </w:rPr>
-        <w:t xml:space="preserve">regular file: </w:t>
-      </w:r>
-      <w:proofErr w:type="gramStart"/>
-      <w:r>
-        <w:rPr>
-          <w:rFonts w:ascii="Calibri" w:hAnsi="Calibri"/>
-          <w:sz w:val="24"/>
-          <w:szCs w:val="24"/>
-        </w:rPr>
-        <w:t>binary  directory</w:t>
-      </w:r>
-      <w:proofErr w:type="gramEnd"/>
-      <w:r>
-        <w:rPr>
-          <w:rFonts w:ascii="Calibri" w:hAnsi="Calibri"/>
-          <w:sz w:val="24"/>
-          <w:szCs w:val="24"/>
-        </w:rPr>
-        <w:t xml:space="preserve">: list(name &lt;-&gt; </w:t>
+      <w:r>
+        <w:rPr>
+          <w:rFonts w:ascii="Calibri" w:hAnsi="Calibri"/>
+          <w:sz w:val="24"/>
+          <w:szCs w:val="24"/>
+        </w:rPr>
+        <w:t xml:space="preserve">regular file: binary  directory: list(name &lt;-&gt; </w:t>
       </w:r>
       <w:proofErr w:type="spellStart"/>
       <w:r>
@@ -2230,7 +1944,7 @@
 </file>
 
 <file path=word/styles.xml><?xml version="1.0" encoding="utf-8"?>
-<w:styles xmlns:mc="http://schemas.openxmlformats.org/markup-compatibility/2006" xmlns:r="http://schemas.openxmlformats.org/officeDocument/2006/relationships" xmlns:w="http://schemas.openxmlformats.org/wordprocessingml/2006/main" xmlns:w14="http://schemas.microsoft.com/office/word/2010/wordml" mc:Ignorable="w14">
+<w:styles xmlns:mc="http://schemas.openxmlformats.org/markup-compatibility/2006" xmlns:r="http://schemas.openxmlformats.org/officeDocument/2006/relationships" xmlns:w="http://schemas.openxmlformats.org/wordprocessingml/2006/main" xmlns:w14="http://schemas.microsoft.com/office/word/2010/wordml" xmlns:w15="http://schemas.microsoft.com/office/word/2012/wordml" xmlns:w16se="http://schemas.microsoft.com/office/word/2015/wordml/symex" mc:Ignorable="w14 w15 w16se">
   <w:docDefaults>
     <w:rPrDefault>
       <w:rPr>
@@ -2240,10 +1954,99 @@
     </w:rPrDefault>
     <w:pPrDefault/>
   </w:docDefaults>
-  <w:latentStyles w:defLockedState="0" w:defUIPriority="0" w:defSemiHidden="0" w:defUnhideWhenUsed="0" w:defQFormat="0" w:count="267">
+  <w:latentStyles w:defLockedState="0" w:defUIPriority="0" w:defSemiHidden="0" w:defUnhideWhenUsed="0" w:defQFormat="0" w:count="373">
+    <w:lsdException w:name="heading 5" w:semiHidden="1" w:unhideWhenUsed="1"/>
+    <w:lsdException w:name="heading 6" w:semiHidden="1" w:unhideWhenUsed="1"/>
+    <w:lsdException w:name="heading 7" w:semiHidden="1" w:unhideWhenUsed="1"/>
+    <w:lsdException w:name="heading 8" w:semiHidden="1" w:unhideWhenUsed="1"/>
+    <w:lsdException w:name="heading 9" w:semiHidden="1" w:unhideWhenUsed="1"/>
+    <w:lsdException w:name="index 1" w:semiHidden="1" w:unhideWhenUsed="1"/>
+    <w:lsdException w:name="index 2" w:semiHidden="1" w:unhideWhenUsed="1"/>
+    <w:lsdException w:name="index 3" w:semiHidden="1" w:unhideWhenUsed="1"/>
+    <w:lsdException w:name="index 4" w:semiHidden="1" w:unhideWhenUsed="1"/>
+    <w:lsdException w:name="index 5" w:semiHidden="1" w:unhideWhenUsed="1"/>
+    <w:lsdException w:name="index 6" w:semiHidden="1" w:unhideWhenUsed="1"/>
+    <w:lsdException w:name="index 7" w:semiHidden="1" w:unhideWhenUsed="1"/>
+    <w:lsdException w:name="index 8" w:semiHidden="1" w:unhideWhenUsed="1"/>
+    <w:lsdException w:name="index 9" w:semiHidden="1" w:unhideWhenUsed="1"/>
+    <w:lsdException w:name="toc 1" w:semiHidden="1" w:unhideWhenUsed="1"/>
+    <w:lsdException w:name="toc 2" w:semiHidden="1" w:unhideWhenUsed="1"/>
+    <w:lsdException w:name="toc 3" w:semiHidden="1" w:unhideWhenUsed="1"/>
+    <w:lsdException w:name="toc 4" w:semiHidden="1" w:unhideWhenUsed="1"/>
+    <w:lsdException w:name="toc 5" w:semiHidden="1" w:unhideWhenUsed="1"/>
+    <w:lsdException w:name="toc 6" w:semiHidden="1" w:unhideWhenUsed="1"/>
+    <w:lsdException w:name="toc 7" w:semiHidden="1" w:unhideWhenUsed="1"/>
+    <w:lsdException w:name="toc 8" w:semiHidden="1" w:unhideWhenUsed="1"/>
+    <w:lsdException w:name="toc 9" w:semiHidden="1" w:unhideWhenUsed="1"/>
+    <w:lsdException w:name="Normal Indent" w:semiHidden="1" w:unhideWhenUsed="1"/>
+    <w:lsdException w:name="footnote text" w:semiHidden="1" w:unhideWhenUsed="1"/>
+    <w:lsdException w:name="annotation text" w:semiHidden="1" w:unhideWhenUsed="1"/>
+    <w:lsdException w:name="header" w:semiHidden="1" w:unhideWhenUsed="1"/>
+    <w:lsdException w:name="footer" w:semiHidden="1" w:unhideWhenUsed="1"/>
+    <w:lsdException w:name="index heading" w:semiHidden="1" w:unhideWhenUsed="1"/>
+    <w:lsdException w:name="caption" w:semiHidden="1" w:unhideWhenUsed="1"/>
+    <w:lsdException w:name="table of figures" w:semiHidden="1" w:unhideWhenUsed="1"/>
+    <w:lsdException w:name="envelope address" w:semiHidden="1" w:unhideWhenUsed="1"/>
+    <w:lsdException w:name="envelope return" w:semiHidden="1" w:unhideWhenUsed="1"/>
+    <w:lsdException w:name="footnote reference" w:semiHidden="1" w:unhideWhenUsed="1"/>
+    <w:lsdException w:name="annotation reference" w:semiHidden="1" w:unhideWhenUsed="1"/>
+    <w:lsdException w:name="line number" w:semiHidden="1" w:unhideWhenUsed="1"/>
+    <w:lsdException w:name="page number" w:semiHidden="1" w:unhideWhenUsed="1"/>
+    <w:lsdException w:name="endnote reference" w:semiHidden="1" w:unhideWhenUsed="1"/>
+    <w:lsdException w:name="endnote text" w:semiHidden="1" w:unhideWhenUsed="1"/>
+    <w:lsdException w:name="table of authorities" w:semiHidden="1" w:unhideWhenUsed="1"/>
+    <w:lsdException w:name="macro" w:semiHidden="1" w:unhideWhenUsed="1"/>
+    <w:lsdException w:name="toa heading" w:semiHidden="1" w:unhideWhenUsed="1"/>
+    <w:lsdException w:name="List Bullet" w:semiHidden="1" w:unhideWhenUsed="1"/>
+    <w:lsdException w:name="List Number" w:semiHidden="1" w:unhideWhenUsed="1"/>
+    <w:lsdException w:name="List 4" w:semiHidden="1" w:unhideWhenUsed="1"/>
+    <w:lsdException w:name="List 5" w:semiHidden="1" w:unhideWhenUsed="1"/>
+    <w:lsdException w:name="List Bullet 2" w:semiHidden="1" w:unhideWhenUsed="1"/>
+    <w:lsdException w:name="List Bullet 3" w:semiHidden="1" w:unhideWhenUsed="1"/>
+    <w:lsdException w:name="List Bullet 4" w:semiHidden="1" w:unhideWhenUsed="1"/>
+    <w:lsdException w:name="List Bullet 5" w:semiHidden="1" w:unhideWhenUsed="1"/>
+    <w:lsdException w:name="List Number 2" w:semiHidden="1" w:unhideWhenUsed="1"/>
+    <w:lsdException w:name="List Number 3" w:semiHidden="1" w:unhideWhenUsed="1"/>
+    <w:lsdException w:name="List Number 4" w:semiHidden="1" w:unhideWhenUsed="1"/>
+    <w:lsdException w:name="List Number 5" w:semiHidden="1" w:unhideWhenUsed="1"/>
+    <w:lsdException w:name="Closing" w:semiHidden="1" w:unhideWhenUsed="1"/>
+    <w:lsdException w:name="Signature" w:semiHidden="1" w:unhideWhenUsed="1"/>
+    <w:lsdException w:name="Default Paragraph Font" w:semiHidden="1" w:unhideWhenUsed="1"/>
+    <w:lsdException w:name="Body Text" w:semiHidden="1" w:unhideWhenUsed="1"/>
+    <w:lsdException w:name="Body Text Indent" w:semiHidden="1" w:unhideWhenUsed="1"/>
+    <w:lsdException w:name="List Continue" w:semiHidden="1" w:unhideWhenUsed="1"/>
+    <w:lsdException w:name="List Continue 2" w:semiHidden="1" w:unhideWhenUsed="1"/>
+    <w:lsdException w:name="List Continue 3" w:semiHidden="1" w:unhideWhenUsed="1"/>
+    <w:lsdException w:name="List Continue 4" w:semiHidden="1" w:unhideWhenUsed="1"/>
+    <w:lsdException w:name="Date" w:semiHidden="1" w:unhideWhenUsed="1"/>
+    <w:lsdException w:name="Body Text First Indent" w:semiHidden="1" w:unhideWhenUsed="1"/>
+    <w:lsdException w:name="Body Text First Indent 2" w:semiHidden="1" w:unhideWhenUsed="1"/>
+    <w:lsdException w:name="Note Heading" w:semiHidden="1" w:unhideWhenUsed="1"/>
+    <w:lsdException w:name="Body Text 2" w:semiHidden="1" w:unhideWhenUsed="1"/>
+    <w:lsdException w:name="Body Text 3" w:semiHidden="1" w:unhideWhenUsed="1"/>
+    <w:lsdException w:name="Body Text Indent 2" w:semiHidden="1" w:unhideWhenUsed="1"/>
+    <w:lsdException w:name="Body Text Indent 3" w:semiHidden="1" w:unhideWhenUsed="1"/>
+    <w:lsdException w:name="Block Text" w:semiHidden="1" w:unhideWhenUsed="1"/>
+    <w:lsdException w:name="Hyperlink" w:semiHidden="1" w:unhideWhenUsed="1"/>
+    <w:lsdException w:name="FollowedHyperlink" w:semiHidden="1" w:unhideWhenUsed="1"/>
+    <w:lsdException w:name="Document Map" w:semiHidden="1" w:unhideWhenUsed="1"/>
+    <w:lsdException w:name="Plain Text" w:semiHidden="1" w:unhideWhenUsed="1"/>
+    <w:lsdException w:name="E-mail Signature" w:semiHidden="1" w:unhideWhenUsed="1"/>
     <w:lsdException w:name="HTML Top of Form" w:semiHidden="1" w:uiPriority="99" w:unhideWhenUsed="1"/>
     <w:lsdException w:name="HTML Bottom of Form" w:semiHidden="1" w:uiPriority="99" w:unhideWhenUsed="1"/>
+    <w:lsdException w:name="Normal (Web)" w:semiHidden="1" w:unhideWhenUsed="1"/>
+    <w:lsdException w:name="HTML Acronym" w:semiHidden="1" w:unhideWhenUsed="1"/>
+    <w:lsdException w:name="HTML Address" w:semiHidden="1" w:unhideWhenUsed="1"/>
+    <w:lsdException w:name="HTML Cite" w:semiHidden="1" w:unhideWhenUsed="1"/>
+    <w:lsdException w:name="HTML Code" w:semiHidden="1" w:unhideWhenUsed="1"/>
+    <w:lsdException w:name="HTML Definition" w:semiHidden="1" w:unhideWhenUsed="1"/>
+    <w:lsdException w:name="HTML Keyboard" w:semiHidden="1" w:unhideWhenUsed="1"/>
+    <w:lsdException w:name="HTML Preformatted" w:semiHidden="1" w:unhideWhenUsed="1"/>
+    <w:lsdException w:name="HTML Sample" w:semiHidden="1" w:unhideWhenUsed="1"/>
+    <w:lsdException w:name="HTML Typewriter" w:semiHidden="1" w:unhideWhenUsed="1"/>
+    <w:lsdException w:name="HTML Variable" w:semiHidden="1" w:unhideWhenUsed="1"/>
     <w:lsdException w:name="Normal Table" w:semiHidden="1" w:uiPriority="99" w:unhideWhenUsed="1"/>
+    <w:lsdException w:name="annotation subject" w:semiHidden="1" w:unhideWhenUsed="1"/>
     <w:lsdException w:name="No List" w:semiHidden="1" w:uiPriority="99" w:unhideWhenUsed="1"/>
     <w:lsdException w:name="Outline List 1" w:semiHidden="1" w:uiPriority="99" w:unhideWhenUsed="1"/>
     <w:lsdException w:name="Outline List 2" w:semiHidden="1" w:uiPriority="99" w:unhideWhenUsed="1"/>
@@ -2290,8 +2093,9 @@
     <w:lsdException w:name="Table Web 1" w:semiHidden="1" w:uiPriority="99" w:unhideWhenUsed="1"/>
     <w:lsdException w:name="Table Web 2" w:semiHidden="1" w:uiPriority="99" w:unhideWhenUsed="1"/>
     <w:lsdException w:name="Table Web 3" w:semiHidden="1" w:uiPriority="99" w:unhideWhenUsed="1"/>
-    <w:lsdException w:name="Table Grid" w:semiHidden="1" w:uiPriority="99" w:unhideWhenUsed="1"/>
-    <w:lsdException w:name="Table Theme" w:semiHidden="1" w:uiPriority="99" w:unhideWhenUsed="1"/>
+    <w:lsdException w:name="Balloon Text" w:semiHidden="1" w:unhideWhenUsed="1"/>
+    <w:lsdException w:name="Table Grid" w:uiPriority="99"/>
+    <w:lsdException w:name="Table Theme" w:uiPriority="99"/>
     <w:lsdException w:name="Placeholder Text" w:semiHidden="1" w:uiPriority="99"/>
     <w:lsdException w:name="No Spacing" w:uiPriority="1" w:qFormat="1"/>
     <w:lsdException w:name="Light Shading" w:uiPriority="60"/>
@@ -2403,6 +2207,112 @@
     <w:lsdException w:name="Book Title" w:uiPriority="33" w:qFormat="1"/>
     <w:lsdException w:name="Bibliography" w:semiHidden="1" w:uiPriority="37" w:unhideWhenUsed="1"/>
     <w:lsdException w:name="TOC Heading" w:semiHidden="1" w:uiPriority="39" w:unhideWhenUsed="1" w:qFormat="1"/>
+    <w:lsdException w:name="Plain Table 1" w:uiPriority="41"/>
+    <w:lsdException w:name="Plain Table 2" w:uiPriority="42"/>
+    <w:lsdException w:name="Plain Table 3" w:uiPriority="43"/>
+    <w:lsdException w:name="Plain Table 4" w:uiPriority="44"/>
+    <w:lsdException w:name="Plain Table 5" w:uiPriority="45"/>
+    <w:lsdException w:name="Grid Table Light" w:uiPriority="40"/>
+    <w:lsdException w:name="Grid Table 1 Light" w:uiPriority="46"/>
+    <w:lsdException w:name="Grid Table 2" w:uiPriority="47"/>
+    <w:lsdException w:name="Grid Table 3" w:uiPriority="48"/>
+    <w:lsdException w:name="Grid Table 4" w:uiPriority="49"/>
+    <w:lsdException w:name="Grid Table 5 Dark" w:uiPriority="50"/>
+    <w:lsdException w:name="Grid Table 6 Colorful" w:uiPriority="51"/>
+    <w:lsdException w:name="Grid Table 7 Colorful" w:uiPriority="52"/>
+    <w:lsdException w:name="Grid Table 1 Light Accent 1" w:uiPriority="46"/>
+    <w:lsdException w:name="Grid Table 2 Accent 1" w:uiPriority="47"/>
+    <w:lsdException w:name="Grid Table 3 Accent 1" w:uiPriority="48"/>
+    <w:lsdException w:name="Grid Table 4 Accent 1" w:uiPriority="49"/>
+    <w:lsdException w:name="Grid Table 5 Dark Accent 1" w:uiPriority="50"/>
+    <w:lsdException w:name="Grid Table 6 Colorful Accent 1" w:uiPriority="51"/>
+    <w:lsdException w:name="Grid Table 7 Colorful Accent 1" w:uiPriority="52"/>
+    <w:lsdException w:name="Grid Table 1 Light Accent 2" w:uiPriority="46"/>
+    <w:lsdException w:name="Grid Table 2 Accent 2" w:uiPriority="47"/>
+    <w:lsdException w:name="Grid Table 3 Accent 2" w:uiPriority="48"/>
+    <w:lsdException w:name="Grid Table 4 Accent 2" w:uiPriority="49"/>
+    <w:lsdException w:name="Grid Table 5 Dark Accent 2" w:uiPriority="50"/>
+    <w:lsdException w:name="Grid Table 6 Colorful Accent 2" w:uiPriority="51"/>
+    <w:lsdException w:name="Grid Table 7 Colorful Accent 2" w:uiPriority="52"/>
+    <w:lsdException w:name="Grid Table 1 Light Accent 3" w:uiPriority="46"/>
+    <w:lsdException w:name="Grid Table 2 Accent 3" w:uiPriority="47"/>
+    <w:lsdException w:name="Grid Table 3 Accent 3" w:uiPriority="48"/>
+    <w:lsdException w:name="Grid Table 4 Accent 3" w:uiPriority="49"/>
+    <w:lsdException w:name="Grid Table 5 Dark Accent 3" w:uiPriority="50"/>
+    <w:lsdException w:name="Grid Table 6 Colorful Accent 3" w:uiPriority="51"/>
+    <w:lsdException w:name="Grid Table 7 Colorful Accent 3" w:uiPriority="52"/>
+    <w:lsdException w:name="Grid Table 1 Light Accent 4" w:uiPriority="46"/>
+    <w:lsdException w:name="Grid Table 2 Accent 4" w:uiPriority="47"/>
+    <w:lsdException w:name="Grid Table 3 Accent 4" w:uiPriority="48"/>
+    <w:lsdException w:name="Grid Table 4 Accent 4" w:uiPriority="49"/>
+    <w:lsdException w:name="Grid Table 5 Dark Accent 4" w:uiPriority="50"/>
+    <w:lsdException w:name="Grid Table 6 Colorful Accent 4" w:uiPriority="51"/>
+    <w:lsdException w:name="Grid Table 7 Colorful Accent 4" w:uiPriority="52"/>
+    <w:lsdException w:name="Grid Table 1 Light Accent 5" w:uiPriority="46"/>
+    <w:lsdException w:name="Grid Table 2 Accent 5" w:uiPriority="47"/>
+    <w:lsdException w:name="Grid Table 3 Accent 5" w:uiPriority="48"/>
+    <w:lsdException w:name="Grid Table 4 Accent 5" w:uiPriority="49"/>
+    <w:lsdException w:name="Grid Table 5 Dark Accent 5" w:uiPriority="50"/>
+    <w:lsdException w:name="Grid Table 6 Colorful Accent 5" w:uiPriority="51"/>
+    <w:lsdException w:name="Grid Table 7 Colorful Accent 5" w:uiPriority="52"/>
+    <w:lsdException w:name="Grid Table 1 Light Accent 6" w:uiPriority="46"/>
+    <w:lsdException w:name="Grid Table 2 Accent 6" w:uiPriority="47"/>
+    <w:lsdException w:name="Grid Table 3 Accent 6" w:uiPriority="48"/>
+    <w:lsdException w:name="Grid Table 4 Accent 6" w:uiPriority="49"/>
+    <w:lsdException w:name="Grid Table 5 Dark Accent 6" w:uiPriority="50"/>
+    <w:lsdException w:name="Grid Table 6 Colorful Accent 6" w:uiPriority="51"/>
+    <w:lsdException w:name="Grid Table 7 Colorful Accent 6" w:uiPriority="52"/>
+    <w:lsdException w:name="List Table 1 Light" w:uiPriority="46"/>
+    <w:lsdException w:name="List Table 2" w:uiPriority="47"/>
+    <w:lsdException w:name="List Table 3" w:uiPriority="48"/>
+    <w:lsdException w:name="List Table 4" w:uiPriority="49"/>
+    <w:lsdException w:name="List Table 5 Dark" w:uiPriority="50"/>
+    <w:lsdException w:name="List Table 6 Colorful" w:uiPriority="51"/>
+    <w:lsdException w:name="List Table 7 Colorful" w:uiPriority="52"/>
+    <w:lsdException w:name="List Table 1 Light Accent 1" w:uiPriority="46"/>
+    <w:lsdException w:name="List Table 2 Accent 1" w:uiPriority="47"/>
+    <w:lsdException w:name="List Table 3 Accent 1" w:uiPriority="48"/>
+    <w:lsdException w:name="List Table 4 Accent 1" w:uiPriority="49"/>
+    <w:lsdException w:name="List Table 5 Dark Accent 1" w:uiPriority="50"/>
+    <w:lsdException w:name="List Table 6 Colorful Accent 1" w:uiPriority="51"/>
+    <w:lsdException w:name="List Table 7 Colorful Accent 1" w:uiPriority="52"/>
+    <w:lsdException w:name="List Table 1 Light Accent 2" w:uiPriority="46"/>
+    <w:lsdException w:name="List Table 2 Accent 2" w:uiPriority="47"/>
+    <w:lsdException w:name="List Table 3 Accent 2" w:uiPriority="48"/>
+    <w:lsdException w:name="List Table 4 Accent 2" w:uiPriority="49"/>
+    <w:lsdException w:name="List Table 5 Dark Accent 2" w:uiPriority="50"/>
+    <w:lsdException w:name="List Table 6 Colorful Accent 2" w:uiPriority="51"/>
+    <w:lsdException w:name="List Table 7 Colorful Accent 2" w:uiPriority="52"/>
+    <w:lsdException w:name="List Table 1 Light Accent 3" w:uiPriority="46"/>
+    <w:lsdException w:name="List Table 2 Accent 3" w:uiPriority="47"/>
+    <w:lsdException w:name="List Table 3 Accent 3" w:uiPriority="48"/>
+    <w:lsdException w:name="List Table 4 Accent 3" w:uiPriority="49"/>
+    <w:lsdException w:name="List Table 5 Dark Accent 3" w:uiPriority="50"/>
+    <w:lsdException w:name="List Table 6 Colorful Accent 3" w:uiPriority="51"/>
+    <w:lsdException w:name="List Table 7 Colorful Accent 3" w:uiPriority="52"/>
+    <w:lsdException w:name="List Table 1 Light Accent 4" w:uiPriority="46"/>
+    <w:lsdException w:name="List Table 2 Accent 4" w:uiPriority="47"/>
+    <w:lsdException w:name="List Table 3 Accent 4" w:uiPriority="48"/>
+    <w:lsdException w:name="List Table 4 Accent 4" w:uiPriority="49"/>
+    <w:lsdException w:name="List Table 5 Dark Accent 4" w:uiPriority="50"/>
+    <w:lsdException w:name="List Table 6 Colorful Accent 4" w:uiPriority="51"/>
+    <w:lsdException w:name="List Table 7 Colorful Accent 4" w:uiPriority="52"/>
+    <w:lsdException w:name="List Table 1 Light Accent 5" w:uiPriority="46"/>
+    <w:lsdException w:name="List Table 2 Accent 5" w:uiPriority="47"/>
+    <w:lsdException w:name="List Table 3 Accent 5" w:uiPriority="48"/>
+    <w:lsdException w:name="List Table 4 Accent 5" w:uiPriority="49"/>
+    <w:lsdException w:name="List Table 5 Dark Accent 5" w:uiPriority="50"/>
+    <w:lsdException w:name="List Table 6 Colorful Accent 5" w:uiPriority="51"/>
+    <w:lsdException w:name="List Table 7 Colorful Accent 5" w:uiPriority="52"/>
+    <w:lsdException w:name="List Table 1 Light Accent 6" w:uiPriority="46"/>
+    <w:lsdException w:name="List Table 2 Accent 6" w:uiPriority="47"/>
+    <w:lsdException w:name="List Table 3 Accent 6" w:uiPriority="48"/>
+    <w:lsdException w:name="List Table 4 Accent 6" w:uiPriority="49"/>
+    <w:lsdException w:name="List Table 5 Dark Accent 6" w:uiPriority="50"/>
+    <w:lsdException w:name="List Table 6 Colorful Accent 6" w:uiPriority="51"/>
+    <w:lsdException w:name="List Table 7 Colorful Accent 6" w:uiPriority="52"/>
+    <w:lsdException w:name="Mention" w:semiHidden="1" w:uiPriority="99" w:unhideWhenUsed="1"/>
+    <w:lsdException w:name="Smart Hyperlink" w:semiHidden="1" w:uiPriority="99" w:unhideWhenUsed="1"/>
   </w:latentStyles>
   <w:style w:type="paragraph" w:default="1" w:styleId="Normal">
     <w:name w:val="Normal"/>
@@ -2481,196 +2391,6 @@
     <w:rPr>
       <w:sz w:val="18"/>
     </w:rPr>
-  </w:style>
-</w:styles>
-</file>
-
-<file path=word/stylesWithEffects.xml><?xml version="1.0" encoding="utf-8"?>
-<w:styles xmlns:wpc="http://schemas.microsoft.com/office/word/2010/wordprocessingCanvas" xmlns:mc="http://schemas.openxmlformats.org/markup-compatibility/2006" xmlns:o="urn:schemas-microsoft-com:office:office" xmlns:r="http://schemas.openxmlformats.org/officeDocument/2006/relationships" xmlns:m="http://schemas.openxmlformats.org/officeDocument/2006/math" xmlns:v="urn:schemas-microsoft-com:vml" xmlns:wp14="http://schemas.microsoft.com/office/word/2010/wordprocessingDrawing" xmlns:wp="http://schemas.openxmlformats.org/drawingml/2006/wordprocessingDrawing" xmlns:w10="urn:schemas-microsoft-com:office:word" xmlns:w="http://schemas.openxmlformats.org/wordprocessingml/2006/main" xmlns:w14="http://schemas.microsoft.com/office/word/2010/wordml" xmlns:wpg="http://schemas.microsoft.com/office/word/2010/wordprocessingGroup" xmlns:wpi="http://schemas.microsoft.com/office/word/2010/wordprocessingInk" xmlns:wne="http://schemas.microsoft.com/office/word/2006/wordml" xmlns:wps="http://schemas.microsoft.com/office/word/2010/wordprocessingShape" mc:Ignorable="w14 wp14">
-  <w:docDefaults>
-    <w:rPrDefault>
-      <w:rPr>
-        <w:rFonts w:asciiTheme="minorHAnsi" w:eastAsiaTheme="minorEastAsia" w:hAnsiTheme="minorHAnsi" w:cstheme="minorBidi"/>
-        <w:sz w:val="22"/>
-        <w:szCs w:val="22"/>
-        <w:lang w:val="en-US" w:eastAsia="zh-CN" w:bidi="ar-SA"/>
-      </w:rPr>
-    </w:rPrDefault>
-    <w:pPrDefault>
-      <w:pPr>
-        <w:spacing w:after="200" w:line="276" w:lineRule="auto"/>
-      </w:pPr>
-    </w:pPrDefault>
-  </w:docDefaults>
-  <w:latentStyles w:defLockedState="0" w:defUIPriority="99" w:defSemiHidden="1" w:defUnhideWhenUsed="1" w:defQFormat="0" w:count="267">
-    <w:lsdException w:name="Normal" w:semiHidden="0" w:uiPriority="0" w:unhideWhenUsed="0" w:qFormat="1"/>
-    <w:lsdException w:name="heading 1" w:semiHidden="0" w:uiPriority="9" w:unhideWhenUsed="0" w:qFormat="1"/>
-    <w:lsdException w:name="heading 2" w:uiPriority="9" w:qFormat="1"/>
-    <w:lsdException w:name="heading 3" w:uiPriority="9" w:qFormat="1"/>
-    <w:lsdException w:name="heading 4" w:uiPriority="9" w:qFormat="1"/>
-    <w:lsdException w:name="heading 5" w:uiPriority="9" w:qFormat="1"/>
-    <w:lsdException w:name="heading 6" w:uiPriority="9" w:qFormat="1"/>
-    <w:lsdException w:name="heading 7" w:uiPriority="9" w:qFormat="1"/>
-    <w:lsdException w:name="heading 8" w:uiPriority="9" w:qFormat="1"/>
-    <w:lsdException w:name="heading 9" w:uiPriority="9" w:qFormat="1"/>
-    <w:lsdException w:name="toc 1" w:uiPriority="39"/>
-    <w:lsdException w:name="toc 2" w:uiPriority="39"/>
-    <w:lsdException w:name="toc 3" w:uiPriority="39"/>
-    <w:lsdException w:name="toc 4" w:uiPriority="39"/>
-    <w:lsdException w:name="toc 5" w:uiPriority="39"/>
-    <w:lsdException w:name="toc 6" w:uiPriority="39"/>
-    <w:lsdException w:name="toc 7" w:uiPriority="39"/>
-    <w:lsdException w:name="toc 8" w:uiPriority="39"/>
-    <w:lsdException w:name="toc 9" w:uiPriority="39"/>
-    <w:lsdException w:name="caption" w:uiPriority="35" w:qFormat="1"/>
-    <w:lsdException w:name="Title" w:semiHidden="0" w:uiPriority="10" w:unhideWhenUsed="0" w:qFormat="1"/>
-    <w:lsdException w:name="Default Paragraph Font" w:uiPriority="1"/>
-    <w:lsdException w:name="Subtitle" w:semiHidden="0" w:uiPriority="11" w:unhideWhenUsed="0" w:qFormat="1"/>
-    <w:lsdException w:name="Strong" w:semiHidden="0" w:uiPriority="22" w:unhideWhenUsed="0" w:qFormat="1"/>
-    <w:lsdException w:name="Emphasis" w:semiHidden="0" w:uiPriority="20" w:unhideWhenUsed="0" w:qFormat="1"/>
-    <w:lsdException w:name="Table Grid" w:semiHidden="0" w:uiPriority="59" w:unhideWhenUsed="0"/>
-    <w:lsdException w:name="Placeholder Text" w:unhideWhenUsed="0"/>
-    <w:lsdException w:name="No Spacing" w:semiHidden="0" w:uiPriority="1" w:unhideWhenUsed="0" w:qFormat="1"/>
-    <w:lsdException w:name="Light Shading" w:semiHidden="0" w:uiPriority="60" w:unhideWhenUsed="0"/>
-    <w:lsdException w:name="Light List" w:semiHidden="0" w:uiPriority="61" w:unhideWhenUsed="0"/>
-    <w:lsdException w:name="Light Grid" w:semiHidden="0" w:uiPriority="62" w:unhideWhenUsed="0"/>
-    <w:lsdException w:name="Medium Shading 1" w:semiHidden="0" w:uiPriority="63" w:unhideWhenUsed="0"/>
-    <w:lsdException w:name="Medium Shading 2" w:semiHidden="0" w:uiPriority="64" w:unhideWhenUsed="0"/>
-    <w:lsdException w:name="Medium List 1" w:semiHidden="0" w:uiPriority="65" w:unhideWhenUsed="0"/>
-    <w:lsdException w:name="Medium List 2" w:semiHidden="0" w:uiPriority="66" w:unhideWhenUsed="0"/>
-    <w:lsdException w:name="Medium Grid 1" w:semiHidden="0" w:uiPriority="67" w:unhideWhenUsed="0"/>
-    <w:lsdException w:name="Medium Grid 2" w:semiHidden="0" w:uiPriority="68" w:unhideWhenUsed="0"/>
-    <w:lsdException w:name="Medium Grid 3" w:semiHidden="0" w:uiPriority="69" w:unhideWhenUsed="0"/>
-    <w:lsdException w:name="Dark List" w:semiHidden="0" w:uiPriority="70" w:unhideWhenUsed="0"/>
-    <w:lsdException w:name="Colorful Shading" w:semiHidden="0" w:uiPriority="71" w:unhideWhenUsed="0"/>
-    <w:lsdException w:name="Colorful List" w:semiHidden="0" w:uiPriority="72" w:unhideWhenUsed="0"/>
-    <w:lsdException w:name="Colorful Grid" w:semiHidden="0" w:uiPriority="73" w:unhideWhenUsed="0"/>
-    <w:lsdException w:name="Light Shading Accent 1" w:semiHidden="0" w:uiPriority="60" w:unhideWhenUsed="0"/>
-    <w:lsdException w:name="Light List Accent 1" w:semiHidden="0" w:uiPriority="61" w:unhideWhenUsed="0"/>
-    <w:lsdException w:name="Light Grid Accent 1" w:semiHidden="0" w:uiPriority="62" w:unhideWhenUsed="0"/>
-    <w:lsdException w:name="Medium Shading 1 Accent 1" w:semiHidden="0" w:uiPriority="63" w:unhideWhenUsed="0"/>
-    <w:lsdException w:name="Medium Shading 2 Accent 1" w:semiHidden="0" w:uiPriority="64" w:unhideWhenUsed="0"/>
-    <w:lsdException w:name="Medium List 1 Accent 1" w:semiHidden="0" w:uiPriority="65" w:unhideWhenUsed="0"/>
-    <w:lsdException w:name="Revision" w:unhideWhenUsed="0"/>
-    <w:lsdException w:name="List Paragraph" w:semiHidden="0" w:uiPriority="34" w:unhideWhenUsed="0" w:qFormat="1"/>
-    <w:lsdException w:name="Quote" w:semiHidden="0" w:uiPriority="29" w:unhideWhenUsed="0" w:qFormat="1"/>
-    <w:lsdException w:name="Intense Quote" w:semiHidden="0" w:uiPriority="30" w:unhideWhenUsed="0" w:qFormat="1"/>
-    <w:lsdException w:name="Medium List 2 Accent 1" w:semiHidden="0" w:uiPriority="66" w:unhideWhenUsed="0"/>
-    <w:lsdException w:name="Medium Grid 1 Accent 1" w:semiHidden="0" w:uiPriority="67" w:unhideWhenUsed="0"/>
-    <w:lsdException w:name="Medium Grid 2 Accent 1" w:semiHidden="0" w:uiPriority="68" w:unhideWhenUsed="0"/>
-    <w:lsdException w:name="Medium Grid 3 Accent 1" w:semiHidden="0" w:uiPriority="69" w:unhideWhenUsed="0"/>
-    <w:lsdException w:name="Dark List Accent 1" w:semiHidden="0" w:uiPriority="70" w:unhideWhenUsed="0"/>
-    <w:lsdException w:name="Colorful Shading Accent 1" w:semiHidden="0" w:uiPriority="71" w:unhideWhenUsed="0"/>
-    <w:lsdException w:name="Colorful List Accent 1" w:semiHidden="0" w:uiPriority="72" w:unhideWhenUsed="0"/>
-    <w:lsdException w:name="Colorful Grid Accent 1" w:semiHidden="0" w:uiPriority="73" w:unhideWhenUsed="0"/>
-    <w:lsdException w:name="Light Shading Accent 2" w:semiHidden="0" w:uiPriority="60" w:unhideWhenUsed="0"/>
-    <w:lsdException w:name="Light List Accent 2" w:semiHidden="0" w:uiPriority="61" w:unhideWhenUsed="0"/>
-    <w:lsdException w:name="Light Grid Accent 2" w:semiHidden="0" w:uiPriority="62" w:unhideWhenUsed="0"/>
-    <w:lsdException w:name="Medium Shading 1 Accent 2" w:semiHidden="0" w:uiPriority="63" w:unhideWhenUsed="0"/>
-    <w:lsdException w:name="Medium Shading 2 Accent 2" w:semiHidden="0" w:uiPriority="64" w:unhideWhenUsed="0"/>
-    <w:lsdException w:name="Medium List 1 Accent 2" w:semiHidden="0" w:uiPriority="65" w:unhideWhenUsed="0"/>
-    <w:lsdException w:name="Medium List 2 Accent 2" w:semiHidden="0" w:uiPriority="66" w:unhideWhenUsed="0"/>
-    <w:lsdException w:name="Medium Grid 1 Accent 2" w:semiHidden="0" w:uiPriority="67" w:unhideWhenUsed="0"/>
-    <w:lsdException w:name="Medium Grid 2 Accent 2" w:semiHidden="0" w:uiPriority="68" w:unhideWhenUsed="0"/>
-    <w:lsdException w:name="Medium Grid 3 Accent 2" w:semiHidden="0" w:uiPriority="69" w:unhideWhenUsed="0"/>
-    <w:lsdException w:name="Dark List Accent 2" w:semiHidden="0" w:uiPriority="70" w:unhideWhenUsed="0"/>
-    <w:lsdException w:name="Colorful Shading Accent 2" w:semiHidden="0" w:uiPriority="71" w:unhideWhenUsed="0"/>
-    <w:lsdException w:name="Colorful List Accent 2" w:semiHidden="0" w:uiPriority="72" w:unhideWhenUsed="0"/>
-    <w:lsdException w:name="Colorful Grid Accent 2" w:semiHidden="0" w:uiPriority="73" w:unhideWhenUsed="0"/>
-    <w:lsdException w:name="Light Shading Accent 3" w:semiHidden="0" w:uiPriority="60" w:unhideWhenUsed="0"/>
-    <w:lsdException w:name="Light List Accent 3" w:semiHidden="0" w:uiPriority="61" w:unhideWhenUsed="0"/>
-    <w:lsdException w:name="Light Grid Accent 3" w:semiHidden="0" w:uiPriority="62" w:unhideWhenUsed="0"/>
-    <w:lsdException w:name="Medium Shading 1 Accent 3" w:semiHidden="0" w:uiPriority="63" w:unhideWhenUsed="0"/>
-    <w:lsdException w:name="Medium Shading 2 Accent 3" w:semiHidden="0" w:uiPriority="64" w:unhideWhenUsed="0"/>
-    <w:lsdException w:name="Medium List 1 Accent 3" w:semiHidden="0" w:uiPriority="65" w:unhideWhenUsed="0"/>
-    <w:lsdException w:name="Medium List 2 Accent 3" w:semiHidden="0" w:uiPriority="66" w:unhideWhenUsed="0"/>
-    <w:lsdException w:name="Medium Grid 1 Accent 3" w:semiHidden="0" w:uiPriority="67" w:unhideWhenUsed="0"/>
-    <w:lsdException w:name="Medium Grid 2 Accent 3" w:semiHidden="0" w:uiPriority="68" w:unhideWhenUsed="0"/>
-    <w:lsdException w:name="Medium Grid 3 Accent 3" w:semiHidden="0" w:uiPriority="69" w:unhideWhenUsed="0"/>
-    <w:lsdException w:name="Dark List Accent 3" w:semiHidden="0" w:uiPriority="70" w:unhideWhenUsed="0"/>
-    <w:lsdException w:name="Colorful Shading Accent 3" w:semiHidden="0" w:uiPriority="71" w:unhideWhenUsed="0"/>
-    <w:lsdException w:name="Colorful List Accent 3" w:semiHidden="0" w:uiPriority="72" w:unhideWhenUsed="0"/>
-    <w:lsdException w:name="Colorful Grid Accent 3" w:semiHidden="0" w:uiPriority="73" w:unhideWhenUsed="0"/>
-    <w:lsdException w:name="Light Shading Accent 4" w:semiHidden="0" w:uiPriority="60" w:unhideWhenUsed="0"/>
-    <w:lsdException w:name="Light List Accent 4" w:semiHidden="0" w:uiPriority="61" w:unhideWhenUsed="0"/>
-    <w:lsdException w:name="Light Grid Accent 4" w:semiHidden="0" w:uiPriority="62" w:unhideWhenUsed="0"/>
-    <w:lsdException w:name="Medium Shading 1 Accent 4" w:semiHidden="0" w:uiPriority="63" w:unhideWhenUsed="0"/>
-    <w:lsdException w:name="Medium Shading 2 Accent 4" w:semiHidden="0" w:uiPriority="64" w:unhideWhenUsed="0"/>
-    <w:lsdException w:name="Medium List 1 Accent 4" w:semiHidden="0" w:uiPriority="65" w:unhideWhenUsed="0"/>
-    <w:lsdException w:name="Medium List 2 Accent 4" w:semiHidden="0" w:uiPriority="66" w:unhideWhenUsed="0"/>
-    <w:lsdException w:name="Medium Grid 1 Accent 4" w:semiHidden="0" w:uiPriority="67" w:unhideWhenUsed="0"/>
-    <w:lsdException w:name="Medium Grid 2 Accent 4" w:semiHidden="0" w:uiPriority="68" w:unhideWhenUsed="0"/>
-    <w:lsdException w:name="Medium Grid 3 Accent 4" w:semiHidden="0" w:uiPriority="69" w:unhideWhenUsed="0"/>
-    <w:lsdException w:name="Dark List Accent 4" w:semiHidden="0" w:uiPriority="70" w:unhideWhenUsed="0"/>
-    <w:lsdException w:name="Colorful Shading Accent 4" w:semiHidden="0" w:uiPriority="71" w:unhideWhenUsed="0"/>
-    <w:lsdException w:name="Colorful List Accent 4" w:semiHidden="0" w:uiPriority="72" w:unhideWhenUsed="0"/>
-    <w:lsdException w:name="Colorful Grid Accent 4" w:semiHidden="0" w:uiPriority="73" w:unhideWhenUsed="0"/>
-    <w:lsdException w:name="Light Shading Accent 5" w:semiHidden="0" w:uiPriority="60" w:unhideWhenUsed="0"/>
-    <w:lsdException w:name="Light List Accent 5" w:semiHidden="0" w:uiPriority="61" w:unhideWhenUsed="0"/>
-    <w:lsdException w:name="Light Grid Accent 5" w:semiHidden="0" w:uiPriority="62" w:unhideWhenUsed="0"/>
-    <w:lsdException w:name="Medium Shading 1 Accent 5" w:semiHidden="0" w:uiPriority="63" w:unhideWhenUsed="0"/>
-    <w:lsdException w:name="Medium Shading 2 Accent 5" w:semiHidden="0" w:uiPriority="64" w:unhideWhenUsed="0"/>
-    <w:lsdException w:name="Medium List 1 Accent 5" w:semiHidden="0" w:uiPriority="65" w:unhideWhenUsed="0"/>
-    <w:lsdException w:name="Medium List 2 Accent 5" w:semiHidden="0" w:uiPriority="66" w:unhideWhenUsed="0"/>
-    <w:lsdException w:name="Medium Grid 1 Accent 5" w:semiHidden="0" w:uiPriority="67" w:unhideWhenUsed="0"/>
-    <w:lsdException w:name="Medium Grid 2 Accent 5" w:semiHidden="0" w:uiPriority="68" w:unhideWhenUsed="0"/>
-    <w:lsdException w:name="Medium Grid 3 Accent 5" w:semiHidden="0" w:uiPriority="69" w:unhideWhenUsed="0"/>
-    <w:lsdException w:name="Dark List Accent 5" w:semiHidden="0" w:uiPriority="70" w:unhideWhenUsed="0"/>
-    <w:lsdException w:name="Colorful Shading Accent 5" w:semiHidden="0" w:uiPriority="71" w:unhideWhenUsed="0"/>
-    <w:lsdException w:name="Colorful List Accent 5" w:semiHidden="0" w:uiPriority="72" w:unhideWhenUsed="0"/>
-    <w:lsdException w:name="Colorful Grid Accent 5" w:semiHidden="0" w:uiPriority="73" w:unhideWhenUsed="0"/>
-    <w:lsdException w:name="Light Shading Accent 6" w:semiHidden="0" w:uiPriority="60" w:unhideWhenUsed="0"/>
-    <w:lsdException w:name="Light List Accent 6" w:semiHidden="0" w:uiPriority="61" w:unhideWhenUsed="0"/>
-    <w:lsdException w:name="Light Grid Accent 6" w:semiHidden="0" w:uiPriority="62" w:unhideWhenUsed="0"/>
-    <w:lsdException w:name="Medium Shading 1 Accent 6" w:semiHidden="0" w:uiPriority="63" w:unhideWhenUsed="0"/>
-    <w:lsdException w:name="Medium Shading 2 Accent 6" w:semiHidden="0" w:uiPriority="64" w:unhideWhenUsed="0"/>
-    <w:lsdException w:name="Medium List 1 Accent 6" w:semiHidden="0" w:uiPriority="65" w:unhideWhenUsed="0"/>
-    <w:lsdException w:name="Medium List 2 Accent 6" w:semiHidden="0" w:uiPriority="66" w:unhideWhenUsed="0"/>
-    <w:lsdException w:name="Medium Grid 1 Accent 6" w:semiHidden="0" w:uiPriority="67" w:unhideWhenUsed="0"/>
-    <w:lsdException w:name="Medium Grid 2 Accent 6" w:semiHidden="0" w:uiPriority="68" w:unhideWhenUsed="0"/>
-    <w:lsdException w:name="Medium Grid 3 Accent 6" w:semiHidden="0" w:uiPriority="69" w:unhideWhenUsed="0"/>
-    <w:lsdException w:name="Dark List Accent 6" w:semiHidden="0" w:uiPriority="70" w:unhideWhenUsed="0"/>
-    <w:lsdException w:name="Colorful Shading Accent 6" w:semiHidden="0" w:uiPriority="71" w:unhideWhenUsed="0"/>
-    <w:lsdException w:name="Colorful List Accent 6" w:semiHidden="0" w:uiPriority="72" w:unhideWhenUsed="0"/>
-    <w:lsdException w:name="Colorful Grid Accent 6" w:semiHidden="0" w:uiPriority="73" w:unhideWhenUsed="0"/>
-    <w:lsdException w:name="Subtle Emphasis" w:semiHidden="0" w:uiPriority="19" w:unhideWhenUsed="0" w:qFormat="1"/>
-    <w:lsdException w:name="Intense Emphasis" w:semiHidden="0" w:uiPriority="21" w:unhideWhenUsed="0" w:qFormat="1"/>
-    <w:lsdException w:name="Subtle Reference" w:semiHidden="0" w:uiPriority="31" w:unhideWhenUsed="0" w:qFormat="1"/>
-    <w:lsdException w:name="Intense Reference" w:semiHidden="0" w:uiPriority="32" w:unhideWhenUsed="0" w:qFormat="1"/>
-    <w:lsdException w:name="Book Title" w:semiHidden="0" w:uiPriority="33" w:unhideWhenUsed="0" w:qFormat="1"/>
-    <w:lsdException w:name="Bibliography" w:uiPriority="37"/>
-    <w:lsdException w:name="TOC Heading" w:uiPriority="39" w:qFormat="1"/>
-  </w:latentStyles>
-  <w:style w:type="paragraph" w:default="1" w:styleId="Normal">
-    <w:name w:val="Normal"/>
-    <w:qFormat/>
-  </w:style>
-  <w:style w:type="character" w:default="1" w:styleId="DefaultParagraphFont">
-    <w:name w:val="Default Paragraph Font"/>
-    <w:uiPriority w:val="1"/>
-    <w:semiHidden/>
-    <w:unhideWhenUsed/>
-  </w:style>
-  <w:style w:type="table" w:default="1" w:styleId="TableNormal">
-    <w:name w:val="Normal Table"/>
-    <w:uiPriority w:val="99"/>
-    <w:semiHidden/>
-    <w:unhideWhenUsed/>
-    <w:tblPr>
-      <w:tblInd w:w="0" w:type="dxa"/>
-      <w:tblCellMar>
-        <w:top w:w="0" w:type="dxa"/>
-        <w:left w:w="108" w:type="dxa"/>
-        <w:bottom w:w="0" w:type="dxa"/>
-        <w:right w:w="108" w:type="dxa"/>
-      </w:tblCellMar>
-    </w:tblPr>
-  </w:style>
-  <w:style w:type="numbering" w:default="1" w:styleId="NoList">
-    <w:name w:val="No List"/>
-    <w:uiPriority w:val="99"/>
-    <w:semiHidden/>
-    <w:unhideWhenUsed/>
   </w:style>
 </w:styles>
 </file>

</xml_diff>